<commit_message>
Added all comments plus Jame's revised on-the-wire-format; remove all sequence references.
</commit_message>
<xml_diff>
--- a/dap4.docx
+++ b/dap4.docx
@@ -108,7 +108,12 @@
               <w:jc w:val="left"/>
             </w:pPr>
             <w:r>
-              <w:t>May 31, 2012</w:t>
+              <w:t>June 24</w:t>
+            </w:r>
+            <w:bookmarkStart w:id="1" w:name="_GoBack"/>
+            <w:bookmarkEnd w:id="1"/>
+            <w:r>
+              <w:t>, 2012</w:t>
             </w:r>
           </w:p>
         </w:tc>
@@ -210,15 +215,7 @@
               <w:jc w:val="left"/>
             </w:pPr>
             <w:r>
-              <w:t>John Caron (</w:t>
-            </w:r>
-            <w:proofErr w:type="spellStart"/>
-            <w:r>
-              <w:t>Unidata</w:t>
-            </w:r>
-            <w:proofErr w:type="spellEnd"/>
-            <w:r>
-              <w:t>)</w:t>
+              <w:t>John Caron (Unidata)</w:t>
             </w:r>
           </w:p>
         </w:tc>
@@ -251,15 +248,7 @@
               <w:jc w:val="left"/>
             </w:pPr>
             <w:r>
-              <w:t>Ethan Davis (</w:t>
-            </w:r>
-            <w:proofErr w:type="spellStart"/>
-            <w:r>
-              <w:t>Unidata</w:t>
-            </w:r>
-            <w:proofErr w:type="spellEnd"/>
-            <w:r>
-              <w:t>)</w:t>
+              <w:t>Ethan Davis (Unidata)</w:t>
             </w:r>
           </w:p>
         </w:tc>
@@ -292,23 +281,7 @@
               <w:jc w:val="left"/>
             </w:pPr>
             <w:r>
-              <w:t xml:space="preserve">David </w:t>
-            </w:r>
-            <w:proofErr w:type="spellStart"/>
-            <w:r>
-              <w:t>Fulker</w:t>
-            </w:r>
-            <w:proofErr w:type="spellEnd"/>
-            <w:r>
-              <w:t xml:space="preserve"> (</w:t>
-            </w:r>
-            <w:proofErr w:type="spellStart"/>
-            <w:r>
-              <w:t>Opendap</w:t>
-            </w:r>
-            <w:proofErr w:type="spellEnd"/>
-            <w:r>
-              <w:t>)</w:t>
+              <w:t>David Fulker (Opendap)</w:t>
             </w:r>
           </w:p>
         </w:tc>
@@ -341,15 +314,7 @@
               <w:jc w:val="left"/>
             </w:pPr>
             <w:r>
-              <w:t>James Gallagher (</w:t>
-            </w:r>
-            <w:proofErr w:type="spellStart"/>
-            <w:r>
-              <w:t>Opendap</w:t>
-            </w:r>
-            <w:proofErr w:type="spellEnd"/>
-            <w:r>
-              <w:t>)</w:t>
+              <w:t>James Gallagher (Opendap)</w:t>
             </w:r>
           </w:p>
         </w:tc>
@@ -382,23 +347,7 @@
               <w:jc w:val="left"/>
             </w:pPr>
             <w:r>
-              <w:t xml:space="preserve">Dennis </w:t>
-            </w:r>
-            <w:proofErr w:type="spellStart"/>
-            <w:r>
-              <w:t>Heimbigner</w:t>
-            </w:r>
-            <w:proofErr w:type="spellEnd"/>
-            <w:r>
-              <w:t xml:space="preserve"> (</w:t>
-            </w:r>
-            <w:proofErr w:type="spellStart"/>
-            <w:r>
-              <w:t>Unidata</w:t>
-            </w:r>
-            <w:proofErr w:type="spellEnd"/>
-            <w:r>
-              <w:t>)</w:t>
+              <w:t>Dennis Heimbigner (Unidata)</w:t>
             </w:r>
           </w:p>
         </w:tc>
@@ -431,15 +380,7 @@
               <w:jc w:val="left"/>
             </w:pPr>
             <w:r>
-              <w:t>Nathan Potter (</w:t>
-            </w:r>
-            <w:proofErr w:type="spellStart"/>
-            <w:r>
-              <w:t>Opendap</w:t>
-            </w:r>
-            <w:proofErr w:type="spellEnd"/>
-            <w:r>
-              <w:t>)</w:t>
+              <w:t>Nathan Potter (Opendap)</w:t>
             </w:r>
           </w:p>
         </w:tc>
@@ -655,6 +596,7 @@
               <w:jc w:val="left"/>
             </w:pPr>
             <w:r>
+              <w:lastRenderedPageBreak/>
               <w:t>Changes:</w:t>
             </w:r>
           </w:p>
@@ -864,15 +806,7 @@
               <w:jc w:val="left"/>
             </w:pPr>
             <w:r>
-              <w:t xml:space="preserve">Merge all changes from </w:t>
-            </w:r>
-            <w:proofErr w:type="spellStart"/>
-            <w:r>
-              <w:t>Gallegher</w:t>
-            </w:r>
-            <w:proofErr w:type="spellEnd"/>
-            <w:r>
-              <w:t>, Potter, and Caron, except as noted.</w:t>
+              <w:t>Merge all changes from Gallegher, Potter, and Caron, except as noted.</w:t>
             </w:r>
           </w:p>
         </w:tc>
@@ -928,15 +862,7 @@
               <w:jc w:val="left"/>
             </w:pPr>
             <w:r>
-              <w:t xml:space="preserve">Inserted </w:t>
-            </w:r>
-            <w:proofErr w:type="spellStart"/>
-            <w:r>
-              <w:t>Jame’s</w:t>
-            </w:r>
-            <w:proofErr w:type="spellEnd"/>
-            <w:r>
-              <w:t xml:space="preserve"> version of persistent representation.</w:t>
+              <w:t>Inserted Jame’s version of persistent representation.</w:t>
             </w:r>
           </w:p>
         </w:tc>
@@ -958,6 +884,7 @@
         <w:pStyle w:val="Paragraph"/>
       </w:pPr>
       <w:r>
+        <w:lastRenderedPageBreak/>
         <w:t>Open Questions as of 6/24/2012</w:t>
       </w:r>
     </w:p>
@@ -965,26 +892,16 @@
       <w:pPr>
         <w:pStyle w:val="ListNumber"/>
       </w:pPr>
-      <w:proofErr w:type="gramStart"/>
-      <w:r>
-        <w:t>is</w:t>
-      </w:r>
-      <w:proofErr w:type="gramEnd"/>
-      <w:r>
-        <w:t xml:space="preserve"> Int32 x[*][*] legal or not?</w:t>
+      <w:r>
+        <w:t>is Int32 x[*][*] legal or not?</w:t>
       </w:r>
     </w:p>
     <w:p>
       <w:pPr>
         <w:pStyle w:val="ListNumber"/>
       </w:pPr>
-      <w:proofErr w:type="gramStart"/>
-      <w:r>
-        <w:t>what</w:t>
-      </w:r>
-      <w:proofErr w:type="gramEnd"/>
-      <w:r>
-        <w:t xml:space="preserve"> is the  character encoding for Char?</w:t>
+      <w:r>
+        <w:t>what is the  character encoding for Char?</w:t>
       </w:r>
     </w:p>
     <w:p>
@@ -992,18 +909,8 @@
         <w:pStyle w:val="ListNumber"/>
       </w:pPr>
       <w:r>
-        <w:t xml:space="preserve">James currently has some element in the HTTP header such as byte ordering. Should these be made part of the </w:t>
-      </w:r>
-      <w:proofErr w:type="spellStart"/>
-      <w:r>
-        <w:t>DataDDX</w:t>
-      </w:r>
-      <w:proofErr w:type="spellEnd"/>
-      <w:r>
-        <w:t xml:space="preserve"> response as a binary header instead to avoid being too HTTP specific?</w:t>
-      </w:r>
-      <w:bookmarkStart w:id="1" w:name="_GoBack"/>
-      <w:bookmarkEnd w:id="1"/>
+        <w:t>James currently has some element in the HTTP header such as byte ordering. Should these be made part of the DataDDX response as a binary header instead to avoid being too HTTP specific?</w:t>
+      </w:r>
     </w:p>
     <w:p>
       <w:pPr>
@@ -1079,15 +986,7 @@
         <w:pStyle w:val="ListNumber"/>
       </w:pPr>
       <w:r>
-        <w:t xml:space="preserve">Opaque instances are variable length. If not, then we need to consider adding a </w:t>
-      </w:r>
-      <w:proofErr w:type="spellStart"/>
-      <w:r>
-        <w:t>Bytestring</w:t>
-      </w:r>
-      <w:proofErr w:type="spellEnd"/>
-      <w:r>
-        <w:t xml:space="preserve"> type.</w:t>
+        <w:t>Opaque instances are variable length. If not, then we need to consider adding a Bytestring type.</w:t>
       </w:r>
     </w:p>
     <w:p>
@@ -1095,28 +994,15 @@
         <w:pStyle w:val="ListNumber"/>
       </w:pPr>
       <w:r>
-        <w:t xml:space="preserve">Should we use term Cardinal type versus Atomic </w:t>
-      </w:r>
-      <w:proofErr w:type="gramStart"/>
-      <w:r>
-        <w:t>type.</w:t>
-      </w:r>
-      <w:proofErr w:type="gramEnd"/>
+        <w:t>Should we use term Cardinal type versus Atomic type.</w:t>
+      </w:r>
     </w:p>
     <w:p>
       <w:pPr>
         <w:pStyle w:val="ListNumber"/>
       </w:pPr>
       <w:r>
-        <w:t xml:space="preserve">Enumerations have a </w:t>
-      </w:r>
-      <w:proofErr w:type="spellStart"/>
-      <w:r>
-        <w:t>basetype</w:t>
-      </w:r>
-      <w:proofErr w:type="spellEnd"/>
-      <w:r>
-        <w:t xml:space="preserve"> that is one of the integer atomic types.</w:t>
+        <w:t>Enumerations have a basetype that is one of the integer atomic types.</w:t>
       </w:r>
     </w:p>
     <w:p>
@@ -1154,6 +1040,7 @@
         <w:pStyle w:val="Paragraph"/>
       </w:pPr>
       <w:r>
+        <w:lastRenderedPageBreak/>
         <w:t>Contents</w:t>
       </w:r>
     </w:p>
@@ -3542,21 +3429,7 @@
             <w:rStyle w:val="Hyperlink"/>
             <w:noProof/>
           </w:rPr>
-          <w:t>Names</w:t>
-        </w:r>
-        <w:r>
-          <w:rPr>
-            <w:rStyle w:val="Hyperlink"/>
-            <w:noProof/>
-          </w:rPr>
-          <w:t>p</w:t>
-        </w:r>
-        <w:r>
-          <w:rPr>
-            <w:rStyle w:val="Hyperlink"/>
-            <w:noProof/>
-          </w:rPr>
-          <w:t>aces</w:t>
+          <w:t>Namespaces</w:t>
         </w:r>
         <w:r>
           <w:rPr>
@@ -5410,6 +5283,7 @@
       <w:bookmarkStart w:id="2" w:name="_Toc328299959"/>
       <w:bookmarkStart w:id="3" w:name="_Toc328310826"/>
       <w:r>
+        <w:lastRenderedPageBreak/>
         <w:t>Introduction</w:t>
       </w:r>
       <w:bookmarkEnd w:id="2"/>
@@ -5464,15 +5338,7 @@
         <w:t>s</w:t>
       </w:r>
       <w:r>
-        <w:t xml:space="preserve"> upon a number of existing data formats. Specifically, it is influenced by DAP version 2.0[], netCDF-4[], </w:t>
-      </w:r>
-      <w:proofErr w:type="gramStart"/>
-      <w:r>
-        <w:t>HDF5[</w:t>
-      </w:r>
-      <w:proofErr w:type="gramEnd"/>
-      <w:r>
-        <w:t>], and CDM</w:t>
+        <w:t xml:space="preserve"> upon a number of existing data formats. Specifically, it is influenced by DAP version 2.0[], netCDF-4[], HDF5[], and CDM</w:t>
       </w:r>
       <w:r>
         <w:t>[].</w:t>
@@ -5623,85 +5489,107 @@
         <w:t>s</w:t>
       </w:r>
       <w:r>
-        <w:t xml:space="preserve"> the variables, their </w:t>
-      </w:r>
-      <w:proofErr w:type="spellStart"/>
-      <w:r>
-        <w:t>datatypes</w:t>
-      </w:r>
-      <w:proofErr w:type="spellEnd"/>
-      <w:r>
-        <w:t xml:space="preserve">, names and attributes. </w:t>
+        <w:t xml:space="preserve"> the variables, their datatypes, names and attributes. </w:t>
       </w:r>
       <w:r>
         <w:t>The second response, the</w:t>
       </w:r>
       <w:r>
+        <w:t xml:space="preserve"> DataDDX, returns both the meta</w:t>
+      </w:r>
+      <w:r>
+        <w:t>data about the request, but also the data that was requested.</w:t>
+      </w:r>
+      <w:r>
+        <w:t xml:space="preserve"> The DDX and the meta</w:t>
+      </w:r>
+      <w:r>
+        <w:t xml:space="preserve">data part of the DataDDX are represented using a specific XML[] </w:t>
+      </w:r>
+      <w:r>
+        <w:t>representation. The syntax of that represe</w:t>
+      </w:r>
+      <w:r>
+        <w:t>ntation is defined in</w:t>
+      </w:r>
+      <w:r>
+        <w:t xml:space="preserve"> Section ?</w:t>
+      </w:r>
+      <w:r>
+        <w:t>.</w:t>
+      </w:r>
+    </w:p>
+    <w:p>
+      <w:pPr>
+        <w:pStyle w:val="BodyText"/>
+      </w:pPr>
+      <w:r>
+        <w:t>The DAP returns error information using an Error response. If a request for any of the three bas</w:t>
+      </w:r>
+      <w:r>
+        <w:t>ic responses cannot be completed then</w:t>
+      </w:r>
+      <w:r>
+        <w:t xml:space="preserve"> an Error response is returned in its place.</w:t>
+      </w:r>
+    </w:p>
+    <w:p>
+      <w:pPr>
+        <w:pStyle w:val="BodyText"/>
+      </w:pPr>
+      <w:r>
+        <w:t>The two</w:t>
+      </w:r>
+      <w:r>
+        <w:t xml:space="preserve"> responses (</w:t>
+      </w:r>
+      <w:r>
+        <w:t>DDX and DataDDX</w:t>
+      </w:r>
+      <w:r>
+        <w:t>) are complete in and of themselves so that, for example, the data response can be used by a client without ever requesting either of the two other responses. In many cases, client progr</w:t>
+      </w:r>
+      <w:r>
+        <w:t>ams will request the DDX</w:t>
+      </w:r>
+      <w:r>
         <w:t xml:space="preserve"> </w:t>
       </w:r>
-      <w:proofErr w:type="spellStart"/>
-      <w:r>
-        <w:t>DataDDX</w:t>
-      </w:r>
-      <w:proofErr w:type="spellEnd"/>
-      <w:r>
-        <w:t>, returns both the meta</w:t>
-      </w:r>
-      <w:r>
-        <w:t>data about the request, but also the data that was requested.</w:t>
-      </w:r>
-      <w:r>
-        <w:t xml:space="preserve"> The DDX and the meta</w:t>
-      </w:r>
-      <w:r>
-        <w:t xml:space="preserve">data part of the </w:t>
-      </w:r>
-      <w:proofErr w:type="spellStart"/>
-      <w:r>
-        <w:t>DataDDX</w:t>
-      </w:r>
-      <w:proofErr w:type="spellEnd"/>
-      <w:r>
-        <w:t xml:space="preserve"> are represented using a specific </w:t>
-      </w:r>
-      <w:proofErr w:type="gramStart"/>
-      <w:r>
-        <w:t>XML[</w:t>
-      </w:r>
-      <w:proofErr w:type="gramEnd"/>
-      <w:r>
-        <w:t xml:space="preserve">] </w:t>
-      </w:r>
-      <w:r>
-        <w:t>representation. The syntax of that represe</w:t>
-      </w:r>
-      <w:r>
-        <w:t>ntation is defined in</w:t>
+      <w:r>
+        <w:t xml:space="preserve">response first </w:t>
+      </w:r>
+      <w:r>
+        <w:t>before requesting</w:t>
       </w:r>
       <w:r>
         <w:t xml:space="preserve"> </w:t>
       </w:r>
-      <w:proofErr w:type="gramStart"/>
-      <w:r>
-        <w:t>Section ?</w:t>
-      </w:r>
-      <w:r>
-        <w:t>.</w:t>
-      </w:r>
-      <w:proofErr w:type="gramEnd"/>
+      <w:r>
+        <w:lastRenderedPageBreak/>
+        <w:t>the DataDDX</w:t>
+      </w:r>
+      <w:r>
+        <w:t xml:space="preserve"> response</w:t>
+      </w:r>
+      <w:r>
+        <w:t xml:space="preserve"> but there is no requirement they do so and no server SHALL require that behavior on the part of clients.</w:t>
+      </w:r>
     </w:p>
     <w:p>
       <w:pPr>
         <w:pStyle w:val="BodyText"/>
       </w:pPr>
       <w:r>
-        <w:t>The DAP returns error information using an Error response. If a request for any of the three bas</w:t>
-      </w:r>
-      <w:r>
-        <w:t>ic responses cannot be completed then</w:t>
-      </w:r>
-      <w:r>
-        <w:t xml:space="preserve"> an Error response is returned in its place.</w:t>
+        <w:t xml:space="preserve">Operationally, communication between a DAP </w:t>
+      </w:r>
+      <w:r>
+        <w:t>client</w:t>
+      </w:r>
+      <w:r>
+        <w:t xml:space="preserve"> and a DAP server uses some underlying already existing protocol. </w:t>
+      </w:r>
+      <w:r>
+        <w:t>Volume II discusses the appropriate choices for the underlying protocol.</w:t>
       </w:r>
     </w:p>
     <w:p>
@@ -5709,71 +5597,6 @@
         <w:pStyle w:val="BodyText"/>
       </w:pPr>
       <w:r>
-        <w:t>The two</w:t>
-      </w:r>
-      <w:r>
-        <w:t xml:space="preserve"> responses (</w:t>
-      </w:r>
-      <w:r>
-        <w:t xml:space="preserve">DDX and </w:t>
-      </w:r>
-      <w:proofErr w:type="spellStart"/>
-      <w:r>
-        <w:t>DataDDX</w:t>
-      </w:r>
-      <w:proofErr w:type="spellEnd"/>
-      <w:r>
-        <w:t>) are complete in and of themselves so that, for example, the data response can be used by a client without ever requesting either of the two other responses. In many cases, client progr</w:t>
-      </w:r>
-      <w:r>
-        <w:t>ams will request the DDX</w:t>
-      </w:r>
-      <w:r>
-        <w:t xml:space="preserve"> </w:t>
-      </w:r>
-      <w:r>
-        <w:t xml:space="preserve">response first </w:t>
-      </w:r>
-      <w:r>
-        <w:t>before requesting</w:t>
-      </w:r>
-      <w:r>
-        <w:t xml:space="preserve"> the </w:t>
-      </w:r>
-      <w:proofErr w:type="spellStart"/>
-      <w:r>
-        <w:t>DataDDX</w:t>
-      </w:r>
-      <w:proofErr w:type="spellEnd"/>
-      <w:r>
-        <w:t xml:space="preserve"> response</w:t>
-      </w:r>
-      <w:r>
-        <w:t xml:space="preserve"> but there is no requirement they do so and no server SHALL require that behavior on the part of clients.</w:t>
-      </w:r>
-    </w:p>
-    <w:p>
-      <w:pPr>
-        <w:pStyle w:val="BodyText"/>
-      </w:pPr>
-      <w:r>
-        <w:t xml:space="preserve">Operationally, communication between a DAP </w:t>
-      </w:r>
-      <w:r>
-        <w:t>client</w:t>
-      </w:r>
-      <w:r>
-        <w:t xml:space="preserve"> and a DAP server uses some underlying already existing protocol. </w:t>
-      </w:r>
-      <w:r>
-        <w:t>Volume II discusses the appropriate choices for the underlying protocol.</w:t>
-      </w:r>
-    </w:p>
-    <w:p>
-      <w:pPr>
-        <w:pStyle w:val="BodyText"/>
-      </w:pPr>
-      <w:r>
         <w:t>The request consis</w:t>
       </w:r>
       <w:r>
@@ -5789,21 +5612,8 @@
         <w:t xml:space="preserve"> HTTP protocol version number followed by a MIME-like message containing various headers that further describe the request.  In practice, DAP clients typically use a third-party library implementation of HTTP/1.1 so the GET request, URI and HTTP version information are hidden from the client; it sees only the DAP Uniform Resource Locator (URL) and some of the request headers. The DAP server responds with a status line that includes the HTTP protocol version and an error or success code, followed by a MIME-like message containing information about the response and the response itself. The DAP response is the payload of the MIME-like HTTP response.</w:t>
       </w:r>
       <w:r>
-        <w:t xml:space="preserve">  Unless otherwise negotiated, the response payload is encoded in </w:t>
-      </w:r>
-      <w:proofErr w:type="spellStart"/>
-      <w:r>
-        <w:t>multpart</w:t>
-      </w:r>
-      <w:proofErr w:type="spellEnd"/>
-      <w:r>
-        <w:t xml:space="preserve">-MIME format. This is further described in </w:t>
-      </w:r>
-      <w:proofErr w:type="gramStart"/>
-      <w:r>
-        <w:t>Section ?.</w:t>
-      </w:r>
-      <w:proofErr w:type="gramEnd"/>
+        <w:t xml:space="preserve">  Unless otherwise negotiated, the response payload is encoded in multpart-MIME format. This is further described in Section ?.</w:t>
+      </w:r>
     </w:p>
     <w:p>
       <w:pPr>
@@ -5875,21 +5685,11 @@
       <w:pPr>
         <w:pStyle w:val="BodyText"/>
       </w:pPr>
-      <w:proofErr w:type="gramStart"/>
-      <w:r>
-        <w:t>Section ?</w:t>
-      </w:r>
-      <w:proofErr w:type="gramEnd"/>
-      <w:r>
-        <w:t xml:space="preserve"> </w:t>
-      </w:r>
-      <w:proofErr w:type="gramStart"/>
-      <w:r>
-        <w:t>provides</w:t>
-      </w:r>
-      <w:proofErr w:type="gramEnd"/>
-      <w:r>
-        <w:t xml:space="preserve"> a formal syntax for</w:t>
+      <w:r>
+        <w:t xml:space="preserve">Section ? </w:t>
+      </w:r>
+      <w:r>
+        <w:t>provides a formal syntax for</w:t>
       </w:r>
       <w:r>
         <w:t xml:space="preserve"> DAP </w:t>
@@ -5898,42 +5698,16 @@
         <w:t xml:space="preserve">DDX </w:t>
       </w:r>
       <w:r>
-        <w:t xml:space="preserve">characterizations. It is defined using the </w:t>
-      </w:r>
-      <w:proofErr w:type="spellStart"/>
-      <w:r>
-        <w:t>RelaxNG</w:t>
-      </w:r>
-      <w:proofErr w:type="spellEnd"/>
-      <w:r>
-        <w:t xml:space="preserve"> standard [] for describing the context-free syntax of a class of XML documents, the DDX in this case. The following discussion closely follows that </w:t>
-      </w:r>
-      <w:proofErr w:type="spellStart"/>
-      <w:r>
-        <w:t>RelaxNG</w:t>
-      </w:r>
-      <w:proofErr w:type="spellEnd"/>
-      <w:r>
-        <w:t xml:space="preserve"> syntax specification.  It should be noted that any syntax specification requires a specification of the lexical elements of the syntax. The XML specification [] provides most of the lexical context for the syntax, but there are certain places where additional lexical e</w:t>
+        <w:t>characterizations. It is defined using the RelaxNG standard [] for describing the context-free syntax of a class of XML documents, the DDX in this case. The following discussion closely follows that RelaxNG syntax specification.  It should be noted that any syntax specification requires a specification of the lexical elements of the syntax. The XML specification [] provides most of the lexical context for the syntax, but there are certain places where additional lexical e</w:t>
       </w:r>
       <w:r>
         <w:t xml:space="preserve">lements must be used. </w:t>
       </w:r>
-      <w:proofErr w:type="gramStart"/>
-      <w:r>
-        <w:t>Section ?</w:t>
-      </w:r>
-      <w:proofErr w:type="gramEnd"/>
-      <w:r>
-        <w:t xml:space="preserve"> </w:t>
-      </w:r>
-      <w:proofErr w:type="gramStart"/>
-      <w:r>
-        <w:t>describes</w:t>
-      </w:r>
-      <w:proofErr w:type="gramEnd"/>
-      <w:r>
-        <w:t xml:space="preserve"> those additional lexical elements, and those elements are discussed at appropriate points in the following discussion.</w:t>
+      <w:r>
+        <w:t xml:space="preserve">Section ? </w:t>
+      </w:r>
+      <w:r>
+        <w:t>describes those additional lexical elements, and those elements are discussed at appropriate points in the following discussion.</w:t>
       </w:r>
     </w:p>
     <w:p>
@@ -5941,46 +5715,39 @@
         <w:pStyle w:val="BodyText"/>
       </w:pPr>
       <w:r>
-        <w:t xml:space="preserve">Since the syntax is context-free, there are semantic limitations on what is legal in a DDX. These semantic limitations are defined at appropriate places in the following documentation. It should also be noted that if there are conflicts between what is described here and the </w:t>
-      </w:r>
-      <w:proofErr w:type="spellStart"/>
-      <w:r>
-        <w:t>RelaxNG</w:t>
-      </w:r>
-      <w:proofErr w:type="spellEnd"/>
-      <w:r>
-        <w:t xml:space="preserve"> syntax, then the syntax takes precedence.</w:t>
+        <w:t>Since the syntax is context-free, there are semantic limitations on what is legal in a DDX. These semantic limitations are defined at appropriate places in the following documentation. It should also be noted that if there are conflicts between what is described here and the RelaxNG syntax, then the syntax takes precedence.</w:t>
       </w:r>
     </w:p>
     <w:p>
       <w:pPr>
         <w:pStyle w:val="Heading1"/>
       </w:pPr>
-      <w:bookmarkStart w:id="10" w:name="_Toc328299963"/>
-      <w:bookmarkStart w:id="11" w:name="_Toc328310830"/>
-      <w:r>
+      <w:bookmarkStart w:id="10" w:name="_Toc328310830"/>
+      <w:bookmarkStart w:id="11" w:name="_Toc328299963"/>
+      <w:r>
+        <w:lastRenderedPageBreak/>
         <w:t xml:space="preserve">DDX </w:t>
       </w:r>
       <w:r>
         <w:t>Declarations</w:t>
       </w:r>
+      <w:bookmarkEnd w:id="10"/>
+    </w:p>
+    <w:p>
+      <w:pPr>
+        <w:pStyle w:val="Heading2"/>
+      </w:pPr>
+      <w:bookmarkStart w:id="12" w:name="_Toc328310831"/>
+      <w:r>
+        <w:t xml:space="preserve">Non-Data </w:t>
+      </w:r>
+      <w:r>
+        <w:t xml:space="preserve">Bearing Declarations versus Data Bearing </w:t>
+      </w:r>
+      <w:r>
+        <w:t>Declarations</w:t>
+      </w:r>
       <w:bookmarkEnd w:id="11"/>
-    </w:p>
-    <w:p>
-      <w:pPr>
-        <w:pStyle w:val="Heading2"/>
-      </w:pPr>
-      <w:bookmarkStart w:id="12" w:name="_Toc328310831"/>
-      <w:r>
-        <w:t xml:space="preserve">Non-Data </w:t>
-      </w:r>
-      <w:r>
-        <w:t xml:space="preserve">Bearing Declarations versus Data Bearing </w:t>
-      </w:r>
-      <w:r>
-        <w:t>Declarations</w:t>
-      </w:r>
-      <w:bookmarkEnd w:id="10"/>
       <w:bookmarkEnd w:id="12"/>
     </w:p>
     <w:p>
@@ -6101,15 +5868,7 @@
         <w:pStyle w:val="BodyText"/>
       </w:pPr>
       <w:r>
-        <w:t>A nested set of groups defines a variety of name spaces and access to the contents of a group is specified using a notation of the form “/g1/g2/…/</w:t>
-      </w:r>
-      <w:proofErr w:type="spellStart"/>
-      <w:r>
-        <w:t>gn</w:t>
-      </w:r>
-      <w:proofErr w:type="spellEnd"/>
-      <w:r>
-        <w:t>”</w:t>
+        <w:t>A nested set of groups defines a variety of name spaces and access to the contents of a group is specified using a notation of the form “/g1/g2/…/gn”</w:t>
       </w:r>
       <w:r>
         <w:t xml:space="preserve">. This is called a “path”. By convention </w:t>
@@ -6121,15 +5880,7 @@
         <w:t>refers to the root group. Thus the path “/g1/g2/g3” indicates that one should start in the root group, move to group g1 within that root group, then to group g2 within gr</w:t>
       </w:r>
       <w:r>
-        <w:t>oup g1, and finally to group g3. This is more fully described in the section on Fully Qualified names (</w:t>
-      </w:r>
-      <w:proofErr w:type="gramStart"/>
-      <w:r>
-        <w:t>Section ?</w:t>
-      </w:r>
-      <w:proofErr w:type="gramEnd"/>
-      <w:r>
-        <w:t>).</w:t>
+        <w:t>oup g1, and finally to group g3. This is more fully described in the section on Fully Qualified names (Section ?).</w:t>
       </w:r>
     </w:p>
     <w:p>
@@ -6236,48 +5987,44 @@
       <w:pPr>
         <w:pStyle w:val="Heading2"/>
       </w:pPr>
-      <w:bookmarkStart w:id="15" w:name="_Toc328299965"/>
-      <w:bookmarkStart w:id="16" w:name="_Toc328299988"/>
-      <w:bookmarkStart w:id="17" w:name="_Toc328310833"/>
+      <w:bookmarkStart w:id="15" w:name="_Toc328299988"/>
+      <w:bookmarkStart w:id="16" w:name="_Toc328310833"/>
+      <w:bookmarkStart w:id="17" w:name="_Toc328299965"/>
       <w:r>
         <w:t>Fully Qualified Names</w:t>
       </w:r>
+      <w:bookmarkEnd w:id="15"/>
       <w:bookmarkEnd w:id="16"/>
+    </w:p>
+    <w:p>
+      <w:pPr>
+        <w:pStyle w:val="BodyText"/>
+      </w:pPr>
+      <w:r>
+        <w:t xml:space="preserve">Every object in a DAP4 Dataset has a Fully Qualified Name (FQN). These names follow the common conventions of lexically-scoped identifiers. To write and FQN for some object O, locate the closest, top-level,  enclosing object (P) for O. P may be the same as O. Start by creating the </w:t>
+      </w:r>
+      <w:r>
+        <w:lastRenderedPageBreak/>
+        <w:t>FQN for P by traversing a path through the Group tree to P. Concatenate the group names on that path and separating them with ‘/’. The root group is assumed to have no name, hence the FQN will begin with “/”. The FQN for P will end with the name of P. If O is a field nested in some set of (possibly nested) set of Structures or Enumerations, then collect a field pathname from P to O by concatenating the names on that path and separated by dots (“.”). The last name in the field pathname is the names of P. Prefix the field pathname with “.”. Concatenate the FQN with the field pathname for O to create the final FQN for O.</w:t>
+      </w:r>
+    </w:p>
+    <w:p>
+      <w:pPr>
+        <w:pStyle w:val="BodyText"/>
+      </w:pPr>
+      <w:r>
+        <w:t>The forward slash character is never legal as a name. Cases where dots are used in names are accommodated by allowing dots to be escaped using a backslash (\).</w:t>
+      </w:r>
+    </w:p>
+    <w:p>
+      <w:pPr>
+        <w:pStyle w:val="Heading2"/>
+      </w:pPr>
+      <w:bookmarkStart w:id="18" w:name="_Toc328310834"/>
+      <w:r>
+        <w:t>Dimensions</w:t>
+      </w:r>
       <w:bookmarkEnd w:id="17"/>
-    </w:p>
-    <w:p>
-      <w:pPr>
-        <w:pStyle w:val="BodyText"/>
-      </w:pPr>
-      <w:r>
-        <w:t xml:space="preserve">Every object in a DAP4 Dataset has a Fully Qualified Name (FQN). These names follow the common conventions of lexically-scoped identifiers. To write and FQN for some object O, locate the closest, top-level,  enclosing object (P) for O. P may be the same as O. Start by creating the FQN for P by traversing a path through the Group tree to P. Concatenate the group names on that path and separating them with ‘/’. The root group is assumed to have no name, hence the FQN will begin with “/”. The FQN for P will end with the name of P. If O is a field nested in some set of (possibly nested) set of Structures or Enumerations, then collect a field pathname from P to O by concatenating the names on that path and separated by dots (“.”). The last name in the field pathname is the names of P. </w:t>
-      </w:r>
-      <w:proofErr w:type="gramStart"/>
-      <w:r>
-        <w:t>Prefix</w:t>
-      </w:r>
-      <w:proofErr w:type="gramEnd"/>
-      <w:r>
-        <w:t xml:space="preserve"> the field pathname with “.”. Concatenate the FQN with the field pathname for O to create the final FQN for O.</w:t>
-      </w:r>
-    </w:p>
-    <w:p>
-      <w:pPr>
-        <w:pStyle w:val="BodyText"/>
-      </w:pPr>
-      <w:r>
-        <w:t>The forward slash character is never legal as a name. Cases where dots are used in names are accommodated by allowing dots to be escaped using a backslash (\).</w:t>
-      </w:r>
-    </w:p>
-    <w:p>
-      <w:pPr>
-        <w:pStyle w:val="Heading2"/>
-      </w:pPr>
-      <w:bookmarkStart w:id="18" w:name="_Toc328310834"/>
-      <w:r>
-        <w:t>Dimensions</w:t>
-      </w:r>
-      <w:bookmarkEnd w:id="15"/>
       <w:bookmarkEnd w:id="18"/>
     </w:p>
     <w:p>
@@ -6338,15 +6085,7 @@
         <w:t xml:space="preserve">They </w:t>
       </w:r>
       <w:r>
-        <w:t xml:space="preserve">have a size but no name. Anonymous dimensions do not need to be declared. Additionally, as discussed in </w:t>
-      </w:r>
-      <w:proofErr w:type="gramStart"/>
-      <w:r>
-        <w:t>Section ?</w:t>
-      </w:r>
-      <w:proofErr w:type="gramEnd"/>
-      <w:r>
-        <w:t>, a</w:t>
+        <w:t>have a size but no name. Anonymous dimensions do not need to be declared. Additionally, as discussed in Section ?, a</w:t>
       </w:r>
       <w:r>
         <w:t>n</w:t>
@@ -6418,15 +6157,7 @@
         <w:pStyle w:val="BodyText"/>
       </w:pPr>
       <w:r>
-        <w:t xml:space="preserve">An enumeration type defines a set of names with specific values: enumeration constants. As will be seen in </w:t>
-      </w:r>
-      <w:proofErr w:type="gramStart"/>
-      <w:r>
-        <w:t>Section ?</w:t>
-      </w:r>
-      <w:proofErr w:type="gramEnd"/>
-      <w:r>
-        <w:t>, enumeration types may be used as the type for variables or attributes. The values that can be assigned to such typed objects must come from t</w:t>
+        <w:t>An enumeration type defines a set of names with specific values: enumeration constants. As will be seen in Section ?, enumeration types may be used as the type for variables or attributes. The values that can be assigned to such typed objects must come from t</w:t>
       </w:r>
       <w:r>
         <w:t>he set of enumeration constants.</w:t>
@@ -6478,15 +6209,7 @@
               <w:pStyle w:val="BodyText"/>
             </w:pPr>
             <w:r>
-              <w:t xml:space="preserve">&lt;Enumeration name=“name” </w:t>
-            </w:r>
-            <w:proofErr w:type="spellStart"/>
-            <w:r>
-              <w:t>basetype</w:t>
-            </w:r>
-            <w:proofErr w:type="spellEnd"/>
-            <w:r>
-              <w:t>=”atomic type”&gt;</w:t>
+              <w:t>&lt;Enumeration name=“name” basetype=”atomic type”&gt;</w:t>
             </w:r>
           </w:p>
           <w:p>
@@ -6494,15 +6217,7 @@
               <w:pStyle w:val="BodyText"/>
             </w:pPr>
             <w:r>
-              <w:t xml:space="preserve">   &lt;</w:t>
-            </w:r>
-            <w:proofErr w:type="spellStart"/>
-            <w:r>
-              <w:t>EnumConst</w:t>
-            </w:r>
-            <w:proofErr w:type="spellEnd"/>
-            <w:r>
-              <w:t xml:space="preserve"> name=“name” value=”value”/&gt;</w:t>
+              <w:t xml:space="preserve">   &lt;EnumConst name=“name” value=”value”/&gt;</w:t>
             </w:r>
           </w:p>
           <w:p>
@@ -6532,6 +6247,7 @@
         <w:pStyle w:val="Paragraph"/>
       </w:pPr>
       <w:r>
+        <w:lastRenderedPageBreak/>
         <w:t>Semantic Limitations</w:t>
       </w:r>
     </w:p>
@@ -6551,31 +6267,7 @@
         <w:t xml:space="preserve">optional </w:t>
       </w:r>
       <w:r>
-        <w:t>“</w:t>
-      </w:r>
-      <w:proofErr w:type="spellStart"/>
-      <w:r>
-        <w:t>basetype</w:t>
-      </w:r>
-      <w:proofErr w:type="spellEnd"/>
-      <w:r>
-        <w:t xml:space="preserve">” XML attribute defines the type for the value XML attribute of each enumeration constant. This </w:t>
-      </w:r>
-      <w:proofErr w:type="spellStart"/>
-      <w:r>
-        <w:t>basetype</w:t>
-      </w:r>
-      <w:proofErr w:type="spellEnd"/>
-      <w:r>
-        <w:t xml:space="preserve"> must be one of the integer types (see </w:t>
-      </w:r>
-      <w:proofErr w:type="gramStart"/>
-      <w:r>
-        <w:t>Section ?</w:t>
-      </w:r>
-      <w:proofErr w:type="gramEnd"/>
-      <w:r>
-        <w:t>).</w:t>
+        <w:t>“basetype” XML attribute defines the type for the value XML attribute of each enumeration constant. This basetype must be one of the integer types (see Section ?).</w:t>
       </w:r>
       <w:r>
         <w:t xml:space="preserve"> If unspecified, then it defaults to the Atomic type “Int32”.</w:t>
@@ -6676,16 +6368,11 @@
         <w:t>nstants is defined in</w:t>
       </w:r>
       <w:r>
-        <w:t xml:space="preserve"> </w:t>
-      </w:r>
-      <w:proofErr w:type="gramStart"/>
-      <w:r>
-        <w:t>Appendix ?</w:t>
+        <w:t xml:space="preserve"> Appendix ?</w:t>
       </w:r>
       <w:r>
         <w:t>.</w:t>
       </w:r>
-      <w:proofErr w:type="gramEnd"/>
     </w:p>
     <w:p>
       <w:pPr>
@@ -7292,13 +6979,8 @@
         <w:t>nstants is defined in</w:t>
       </w:r>
       <w:r>
-        <w:t xml:space="preserve"> </w:t>
-      </w:r>
-      <w:proofErr w:type="gramStart"/>
-      <w:r>
-        <w:t>Section ?.</w:t>
-      </w:r>
-      <w:proofErr w:type="gramEnd"/>
+        <w:t xml:space="preserve"> Section ?.</w:t>
+      </w:r>
     </w:p>
     <w:p>
       <w:pPr>
@@ -7441,6 +7123,7 @@
               <w:jc w:val="left"/>
             </w:pPr>
             <w:r>
+              <w:lastRenderedPageBreak/>
               <w:t>Float64</w:t>
             </w:r>
           </w:p>
@@ -7976,6 +7659,7 @@
       <w:bookmarkStart w:id="36" w:name="_Toc328299974"/>
       <w:bookmarkStart w:id="37" w:name="_Toc328310841"/>
       <w:r>
+        <w:lastRenderedPageBreak/>
         <w:t xml:space="preserve">A </w:t>
       </w:r>
       <w:r>
@@ -8033,7 +7717,6 @@
       </w:pPr>
       <w:bookmarkStart w:id="40" w:name="_Toc328299976"/>
       <w:bookmarkStart w:id="41" w:name="_Toc328310843"/>
-      <w:proofErr w:type="gramStart"/>
       <w:r>
         <w:t xml:space="preserve">The </w:t>
       </w:r>
@@ -8045,7 +7728,6 @@
         <w:t xml:space="preserve"> Type.</w:t>
       </w:r>
       <w:bookmarkEnd w:id="41"/>
-      <w:proofErr w:type="gramEnd"/>
     </w:p>
     <w:p>
       <w:pPr>
@@ -8195,13 +7877,8 @@
         <w:t xml:space="preserve">nside the server or client. The DAP defines, for each data type described in this document, a persistent representation, which is the information actually communicated between DAP servers and DAP clients.  The persistent representation consists of two parts:  the declaration of the type and the encoding of its value(s). </w:t>
       </w:r>
       <w:r>
-        <w:t xml:space="preserve">The data representation is presented in </w:t>
-      </w:r>
-      <w:proofErr w:type="gramStart"/>
-      <w:r>
-        <w:t>Section ?.</w:t>
-      </w:r>
-      <w:proofErr w:type="gramEnd"/>
+        <w:t>The data representation is presented in Section ?.</w:t>
+      </w:r>
       <w:r>
         <w:t xml:space="preserve"> </w:t>
       </w:r>
@@ -8320,6 +7997,7 @@
         <w:pStyle w:val="ListNumber"/>
       </w:pPr>
       <w:r>
+        <w:lastRenderedPageBreak/>
         <w:t>Structure</w:t>
       </w:r>
       <w:r>
@@ -8640,15 +8318,7 @@
         <w:t>d</w:t>
       </w:r>
       <w:r>
-        <w:t xml:space="preserve"> in </w:t>
-      </w:r>
-      <w:proofErr w:type="gramStart"/>
-      <w:r>
-        <w:t>Section ?.</w:t>
-      </w:r>
-      <w:proofErr w:type="gramEnd"/>
-      <w:r>
-        <w:t xml:space="preserve">  The structure body may be followed with a list of dimension references indicating the dimensions of the Structure typed variable.</w:t>
+        <w:t xml:space="preserve"> in Section ?.  The structure body may be followed with a list of dimension references indicating the dimensions of the Structure typed variable.</w:t>
       </w:r>
     </w:p>
     <w:p>
@@ -8678,6 +8348,7 @@
       <w:bookmarkStart w:id="84" w:name="_Toc328299983"/>
       <w:bookmarkStart w:id="85" w:name="_Toc328310848"/>
       <w:r>
+        <w:lastRenderedPageBreak/>
         <w:t xml:space="preserve">Coverage Variables and </w:t>
       </w:r>
       <w:r>
@@ -8690,16 +8361,11 @@
       <w:pPr>
         <w:pStyle w:val="BodyText"/>
       </w:pPr>
-      <w:proofErr w:type="gramStart"/>
       <w:r>
         <w:t xml:space="preserve">A </w:t>
       </w:r>
       <w:r>
-        <w:t>Coverage</w:t>
-      </w:r>
-      <w:proofErr w:type="gramEnd"/>
-      <w:r>
-        <w:t xml:space="preserve"> is a concept commonly found in many disciplines, where the term refers to a sampled function with both its domain and range explicitly enumerated by variables. DAP2 uses the name ‘Grid’ to denote what the OGC calls a ‘rectangular grid’ [</w:t>
+        <w:t>Coverage is a concept commonly found in many disciplines, where the term refers to a sampled function with both its domain and range explicitly enumerated by variables. DAP2 uses the name ‘Grid’ to denote what the OGC calls a ‘rectangular grid’ [</w:t>
       </w:r>
       <w:r>
         <w:t xml:space="preserve">cite: </w:t>
@@ -8708,18 +8374,10 @@
         <w:t>the abstract coverage spec.]. DAP4 expands on this so that other t</w:t>
       </w:r>
       <w:r>
-        <w:t xml:space="preserve">ypes of </w:t>
-      </w:r>
-      <w:proofErr w:type="spellStart"/>
-      <w:r>
-        <w:t>C</w:t>
-      </w:r>
-      <w:r>
-        <w:t>overages</w:t>
-      </w:r>
-      <w:proofErr w:type="spellEnd"/>
-      <w:r>
-        <w:t xml:space="preserve"> can be explicitly represented.</w:t>
+        <w:t>ypes of C</w:t>
+      </w:r>
+      <w:r>
+        <w:t>overages can be explicitly represented.</w:t>
       </w:r>
     </w:p>
     <w:p>
@@ -8786,13 +8444,8 @@
         </w:numPr>
       </w:pPr>
       <w:r>
-        <w:t xml:space="preserve">The Grid itself </w:t>
-      </w:r>
-      <w:proofErr w:type="gramStart"/>
-      <w:r>
-        <w:t>is a ''Coverage''</w:t>
-      </w:r>
-      <w:proofErr w:type="gramEnd"/>
+        <w:t>The Grid itself is a ''Coverage''</w:t>
+      </w:r>
       <w:r>
         <w:t xml:space="preserve"> per OGC.</w:t>
       </w:r>
@@ -8889,69 +8542,37 @@
               <w:jc w:val="left"/>
             </w:pPr>
             <w:r>
-              <w:t xml:space="preserve">  &lt;Dimension name=”</w:t>
-            </w:r>
-            <w:proofErr w:type="spellStart"/>
-            <w:r>
-              <w:t>lat</w:t>
-            </w:r>
-            <w:proofErr w:type="spellEnd"/>
-            <w:r>
-              <w:t>”/&gt;</w:t>
-            </w:r>
-          </w:p>
-          <w:p>
-            <w:pPr>
-              <w:spacing w:after="0"/>
-              <w:ind w:left="0"/>
-              <w:jc w:val="left"/>
-            </w:pPr>
-            <w:r>
-              <w:t xml:space="preserve">  &lt;Dimension name=”</w:t>
-            </w:r>
-            <w:proofErr w:type="spellStart"/>
-            <w:r>
-              <w:t>lat</w:t>
-            </w:r>
-            <w:proofErr w:type="spellEnd"/>
-            <w:r>
-              <w:t>”/&gt;</w:t>
-            </w:r>
-          </w:p>
-          <w:p>
-            <w:pPr>
-              <w:spacing w:after="0"/>
-              <w:ind w:left="0"/>
-              <w:jc w:val="left"/>
-            </w:pPr>
-            <w:r>
-              <w:t xml:space="preserve">  &lt;Map name=”</w:t>
-            </w:r>
-            <w:proofErr w:type="spellStart"/>
-            <w:r>
-              <w:t>lat</w:t>
-            </w:r>
-            <w:proofErr w:type="spellEnd"/>
-            <w:r>
-              <w:t>”/&gt;</w:t>
-            </w:r>
-          </w:p>
-          <w:p>
-            <w:pPr>
-              <w:spacing w:after="0"/>
-              <w:ind w:left="0"/>
-              <w:jc w:val="left"/>
-            </w:pPr>
-            <w:r>
-              <w:t xml:space="preserve">  &lt;Map name=”</w:t>
-            </w:r>
-            <w:proofErr w:type="spellStart"/>
-            <w:r>
-              <w:t>lon</w:t>
-            </w:r>
-            <w:proofErr w:type="spellEnd"/>
-            <w:r>
-              <w:t>”/&gt;</w:t>
+              <w:t xml:space="preserve">  &lt;Dimension name=”lat”/&gt;</w:t>
+            </w:r>
+          </w:p>
+          <w:p>
+            <w:pPr>
+              <w:spacing w:after="0"/>
+              <w:ind w:left="0"/>
+              <w:jc w:val="left"/>
+            </w:pPr>
+            <w:r>
+              <w:t xml:space="preserve">  &lt;Dimension name=”lat”/&gt;</w:t>
+            </w:r>
+          </w:p>
+          <w:p>
+            <w:pPr>
+              <w:spacing w:after="0"/>
+              <w:ind w:left="0"/>
+              <w:jc w:val="left"/>
+            </w:pPr>
+            <w:r>
+              <w:t xml:space="preserve">  &lt;Map name=”lat”/&gt;</w:t>
+            </w:r>
+          </w:p>
+          <w:p>
+            <w:pPr>
+              <w:spacing w:after="0"/>
+              <w:ind w:left="0"/>
+              <w:jc w:val="left"/>
+            </w:pPr>
+            <w:r>
+              <w:t xml:space="preserve">  &lt;Map name=”lon”/&gt;</w:t>
             </w:r>
           </w:p>
           <w:p>
@@ -8997,33 +8618,17 @@
               <w:jc w:val="left"/>
             </w:pPr>
             <w:r>
-              <w:t>&lt;Float32 name=”</w:t>
-            </w:r>
-            <w:proofErr w:type="spellStart"/>
-            <w:r>
-              <w:t>lat</w:t>
-            </w:r>
-            <w:proofErr w:type="spellEnd"/>
-            <w:r>
-              <w:t>”&gt;</w:t>
-            </w:r>
-          </w:p>
-          <w:p>
-            <w:pPr>
-              <w:spacing w:after="0"/>
-              <w:ind w:left="0"/>
-              <w:jc w:val="left"/>
-            </w:pPr>
-            <w:r>
-              <w:t xml:space="preserve">  &lt;Dimension name=”</w:t>
-            </w:r>
-            <w:proofErr w:type="spellStart"/>
-            <w:r>
-              <w:t>lat</w:t>
-            </w:r>
-            <w:proofErr w:type="spellEnd"/>
-            <w:r>
-              <w:t>”/&gt;</w:t>
+              <w:t>&lt;Float32 name=”lat”&gt;</w:t>
+            </w:r>
+          </w:p>
+          <w:p>
+            <w:pPr>
+              <w:spacing w:after="0"/>
+              <w:ind w:left="0"/>
+              <w:jc w:val="left"/>
+            </w:pPr>
+            <w:r>
+              <w:t xml:space="preserve">  &lt;Dimension name=”lat”/&gt;</w:t>
             </w:r>
           </w:p>
           <w:p>
@@ -9043,33 +8648,17 @@
               <w:jc w:val="left"/>
             </w:pPr>
             <w:r>
-              <w:t>&lt;Float32 name=”</w:t>
-            </w:r>
-            <w:proofErr w:type="spellStart"/>
-            <w:r>
-              <w:t>lon</w:t>
-            </w:r>
-            <w:proofErr w:type="spellEnd"/>
-            <w:r>
-              <w:t>”&gt;</w:t>
-            </w:r>
-          </w:p>
-          <w:p>
-            <w:pPr>
-              <w:spacing w:after="0"/>
-              <w:ind w:left="0"/>
-              <w:jc w:val="left"/>
-            </w:pPr>
-            <w:r>
-              <w:t xml:space="preserve">  &lt;Dimension name=”</w:t>
-            </w:r>
-            <w:proofErr w:type="spellStart"/>
-            <w:r>
-              <w:t>lon</w:t>
-            </w:r>
-            <w:proofErr w:type="spellEnd"/>
-            <w:r>
-              <w:t>”/&gt;</w:t>
+              <w:t>&lt;Float32 name=”lon”&gt;</w:t>
+            </w:r>
+          </w:p>
+          <w:p>
+            <w:pPr>
+              <w:spacing w:after="0"/>
+              <w:ind w:left="0"/>
+              <w:jc w:val="left"/>
+            </w:pPr>
+            <w:r>
+              <w:t xml:space="preserve">  &lt;Dimension name=”lon”/&gt;</w:t>
             </w:r>
           </w:p>
           <w:p>
@@ -9146,20 +8735,7 @@
         </w:numPr>
       </w:pPr>
       <w:r>
-        <w:t>The dimensions of the array variable may not contain duplicates so A[</w:t>
-      </w:r>
-      <w:proofErr w:type="spellStart"/>
-      <w:r>
-        <w:t>x</w:t>
-      </w:r>
-      <w:proofErr w:type="gramStart"/>
-      <w:r>
-        <w:t>,x</w:t>
-      </w:r>
-      <w:proofErr w:type="spellEnd"/>
-      <w:proofErr w:type="gramEnd"/>
-      <w:r>
-        <w:t>] is disallowed.</w:t>
+        <w:t>The dimensions of the array variable may not contain duplicates so A[x,x] is disallowed.</w:t>
       </w:r>
     </w:p>
     <w:p>
@@ -9210,6 +8786,7 @@
         </w:numPr>
       </w:pPr>
       <w:r>
+        <w:lastRenderedPageBreak/>
         <w:t>A Map may only nominate a top-level variable as a Map variable. That is, &lt;MAP&gt; may not refer to a f</w:t>
       </w:r>
       <w:r>
@@ -9291,11 +8868,9 @@
             <w:r>
               <w:t xml:space="preserve">  &lt;Namespace </w:t>
             </w:r>
-            <w:proofErr w:type="spellStart"/>
             <w:r>
               <w:t>href</w:t>
             </w:r>
-            <w:proofErr w:type="spellEnd"/>
             <w:r>
               <w:t>=</w:t>
             </w:r>
@@ -9303,13 +8878,8 @@
               <w:t>”</w:t>
             </w:r>
             <w:r>
-              <w:t>http://netcdf.ucar.edu/</w:t>
-            </w:r>
-            <w:proofErr w:type="spellStart"/>
-            <w:r>
-              <w:t>cf</w:t>
-            </w:r>
-            <w:proofErr w:type="spellEnd"/>
+              <w:t>http://netcdf.ucar.edu/cf</w:t>
+            </w:r>
             <w:r>
               <w:t>”/</w:t>
             </w:r>
@@ -9449,15 +9019,7 @@
         <w:t xml:space="preserve">clients can choose to ignore it. </w:t>
       </w:r>
       <w:r>
-        <w:t xml:space="preserve">For more about namespaces, refer to </w:t>
-      </w:r>
-      <w:proofErr w:type="gramStart"/>
-      <w:r>
-        <w:t>Section ?.</w:t>
-      </w:r>
-      <w:proofErr w:type="gramEnd"/>
-      <w:r>
-        <w:t xml:space="preserve"> </w:t>
+        <w:t xml:space="preserve">For more about namespaces, refer to Section ?. </w:t>
       </w:r>
       <w:r>
         <w:t>The intent of including the namespace information is to simplify interactions with semantic web applications where certain formats or standards have fo</w:t>
@@ -9514,15 +9076,7 @@
         <w:t>red by various metadata conven</w:t>
       </w:r>
       <w:r>
-        <w:t xml:space="preserve">tions. The semantic metadata for a data source comprises the Attributes associated with that data source and its </w:t>
-      </w:r>
-      <w:proofErr w:type="gramStart"/>
-      <w:r>
-        <w:t>variables[</w:t>
-      </w:r>
-      <w:proofErr w:type="gramEnd"/>
-      <w:r>
-        <w:t>14]. Thus, Attributes provide a mechanism by which semantic metadata may be represented without prescribing that a data source use a particular semantic metadata convention or standard.</w:t>
+        <w:t>tions. The semantic metadata for a data source comprises the Attributes associated with that data source and its variables[14]. Thus, Attributes provide a mechanism by which semantic metadata may be represented without prescribing that a data source use a particular semantic metadata convention or standard.</w:t>
       </w:r>
     </w:p>
     <w:p>
@@ -9578,15 +9132,7 @@
         </w:numPr>
       </w:pPr>
       <w:r>
-        <w:t xml:space="preserve">String typed </w:t>
-      </w:r>
-      <w:proofErr w:type="gramStart"/>
-      <w:r>
-        <w:t>Attributes</w:t>
-      </w:r>
-      <w:proofErr w:type="gramEnd"/>
-      <w:r>
-        <w:t xml:space="preserve"> use UTF-8 encoding and Char typed attributes use US-ASCII encoding.</w:t>
+        <w:t>String typed Attributes use UTF-8 encoding and Char typed attributes use US-ASCII encoding.</w:t>
       </w:r>
     </w:p>
     <w:p>
@@ -9598,13 +9144,8 @@
         </w:numPr>
       </w:pPr>
       <w:r>
-        <w:t xml:space="preserve">Attribute value constants MUST conform to the appropriate constant format for the given attribute type and as defined in </w:t>
-      </w:r>
-      <w:proofErr w:type="gramStart"/>
-      <w:r>
-        <w:t>Appendix ?.</w:t>
-      </w:r>
-      <w:proofErr w:type="gramEnd"/>
+        <w:t>Attribute value constants MUST conform to the appropriate constant format for the given attribute type and as defined in Appendix ?.</w:t>
+      </w:r>
     </w:p>
     <w:p>
       <w:pPr>
@@ -9613,6 +9154,7 @@
       <w:bookmarkStart w:id="90" w:name="_Toc328299986"/>
       <w:bookmarkStart w:id="91" w:name="_Toc328310851"/>
       <w:r>
+        <w:lastRenderedPageBreak/>
         <w:t>Arbitrary XML content</w:t>
       </w:r>
       <w:bookmarkEnd w:id="90"/>
@@ -9653,23 +9195,7 @@
           <w:i/>
           <w:iCs/>
         </w:rPr>
-        <w:t>&lt;</w:t>
-      </w:r>
-      <w:proofErr w:type="spellStart"/>
-      <w:r>
-        <w:rPr>
-          <w:i/>
-          <w:iCs/>
-        </w:rPr>
-        <w:t>OtherXML</w:t>
-      </w:r>
-      <w:proofErr w:type="spellEnd"/>
-      <w:r>
-        <w:rPr>
-          <w:i/>
-          <w:iCs/>
-        </w:rPr>
-        <w:t>/&gt;</w:t>
+        <w:t>&lt;OtherXML/&gt;</w:t>
       </w:r>
       <w:r>
         <w:t xml:space="preserve"> and there are no </w:t>
@@ -9701,44 +9227,26 @@
           <w:i/>
           <w:iCs/>
         </w:rPr>
+        <w:t>&lt;OtherXML/&gt;</w:t>
+      </w:r>
+      <w:r>
+        <w:t xml:space="preserve"> element. The value of the attribute must be valid XML and must be distinct from the XML markup used to encode elements of the DAP4 data model (i.e., in a practical sense, the </w:t>
+      </w:r>
+      <w:r>
+        <w:t>conten</w:t>
+      </w:r>
+      <w:r>
+        <w:t>t</w:t>
+      </w:r>
+      <w:r>
+        <w:t xml:space="preserve"> of an </w:t>
+      </w:r>
+      <w:r>
         <w:t>&lt;</w:t>
       </w:r>
-      <w:proofErr w:type="spellStart"/>
-      <w:r>
-        <w:rPr>
-          <w:i/>
-          <w:iCs/>
-        </w:rPr>
+      <w:r>
         <w:t>OtherXML</w:t>
       </w:r>
-      <w:proofErr w:type="spellEnd"/>
-      <w:r>
-        <w:rPr>
-          <w:i/>
-          <w:iCs/>
-        </w:rPr>
-        <w:t>/&gt;</w:t>
-      </w:r>
-      <w:r>
-        <w:t xml:space="preserve"> element. The value of the attribute must be valid XML and must be distinct from the XML markup used to encode elements of the DAP4 data model (i.e., in a practical sense, the </w:t>
-      </w:r>
-      <w:r>
-        <w:t>conten</w:t>
-      </w:r>
-      <w:r>
-        <w:t>t</w:t>
-      </w:r>
-      <w:r>
-        <w:t xml:space="preserve"> of an </w:t>
-      </w:r>
-      <w:r>
-        <w:t>&lt;</w:t>
-      </w:r>
-      <w:proofErr w:type="spellStart"/>
-      <w:r>
-        <w:t>OtherXML</w:t>
-      </w:r>
-      <w:proofErr w:type="spellEnd"/>
       <w:r>
         <w:t>&gt;</w:t>
       </w:r>
@@ -9762,15 +9270,7 @@
         <w:t xml:space="preserve">Attribute </w:t>
       </w:r>
       <w:r>
-        <w:t xml:space="preserve">and </w:t>
-      </w:r>
-      <w:proofErr w:type="spellStart"/>
-      <w:r>
-        <w:t>OtherXML</w:t>
-      </w:r>
-      <w:proofErr w:type="spellEnd"/>
-      <w:r>
-        <w:t xml:space="preserve"> </w:t>
+        <w:t xml:space="preserve">and OtherXML </w:t>
       </w:r>
       <w:r>
         <w:t>Specification</w:t>
@@ -9789,15 +9289,7 @@
         <w:t xml:space="preserve">Attribute </w:t>
       </w:r>
       <w:r>
-        <w:t xml:space="preserve">and </w:t>
-      </w:r>
-      <w:proofErr w:type="spellStart"/>
-      <w:r>
-        <w:t>OtherXML</w:t>
-      </w:r>
-      <w:proofErr w:type="spellEnd"/>
-      <w:r>
-        <w:t xml:space="preserve"> </w:t>
+        <w:t xml:space="preserve">and OtherXML </w:t>
       </w:r>
       <w:r>
         <w:t>declarations MAY occur within the bod</w:t>
@@ -9875,11 +9367,9 @@
             <w:r>
               <w:t xml:space="preserve">  &lt;Namespace </w:t>
             </w:r>
-            <w:proofErr w:type="spellStart"/>
             <w:r>
               <w:t>href</w:t>
             </w:r>
-            <w:proofErr w:type="spellEnd"/>
             <w:r>
               <w:t>=”</w:t>
             </w:r>
@@ -9939,12 +9429,13 @@
       <w:pPr>
         <w:pStyle w:val="Heading1"/>
       </w:pPr>
-      <w:bookmarkStart w:id="96" w:name="_Toc328300003"/>
-      <w:bookmarkStart w:id="97" w:name="_Toc328310854"/>
-      <w:r>
+      <w:bookmarkStart w:id="96" w:name="_Toc328310854"/>
+      <w:bookmarkStart w:id="97" w:name="_Toc328300003"/>
+      <w:r>
+        <w:lastRenderedPageBreak/>
         <w:t>Data Representation</w:t>
       </w:r>
-      <w:bookmarkEnd w:id="97"/>
+      <w:bookmarkEnd w:id="96"/>
     </w:p>
     <w:p>
       <w:pPr>
@@ -9959,15 +9450,7 @@
         <w:pStyle w:val="BodyText"/>
       </w:pPr>
       <w:r>
-        <w:t xml:space="preserve">The abstract existence of data is in contrast to its concrete representation, which is how we manipulate and store it. Data can be stored as ASCII strings in a file on a disk, or as twos-complement integers in the memory of some computer, or as numbers printed on a page.  It can be stored in </w:t>
-      </w:r>
-      <w:proofErr w:type="spellStart"/>
-      <w:r>
-        <w:t>netCDF</w:t>
-      </w:r>
-      <w:proofErr w:type="spellEnd"/>
-      <w:r>
-        <w:t>, HDF5, GRIB, JGOFS, a relational database and any number of other digital storage forms.</w:t>
+        <w:t>The abstract existence of data is in contrast to its concrete representation, which is how we manipulate and store it. Data can be stored as ASCII strings in a file on a disk, or as twos-complement integers in the memory of some computer, or as numbers printed on a page.  It can be stored in netCDF, HDF5, GRIB, JGOFS, a relational database and any number of other digital storage forms.</w:t>
       </w:r>
     </w:p>
     <w:p>
@@ -9983,15 +9466,7 @@
         <w:pStyle w:val="BodyText"/>
       </w:pPr>
       <w:r>
-        <w:t xml:space="preserve">The response document, called the </w:t>
-      </w:r>
-      <w:proofErr w:type="spellStart"/>
-      <w:r>
-        <w:t>DataDDX</w:t>
-      </w:r>
-      <w:proofErr w:type="spellEnd"/>
-      <w:r>
-        <w:t>, will use the multipart-mime standard. The response is the server's answer to a request for data from a client. Each such request must either include a Constraint Expression enumerating the variables requested or a null CE that is taken to mean 'return the entire dataset.' A response will consist of two parts:</w:t>
+        <w:t>The response document, called the DataDDX, will use the multipart-mime standard. The response is the server's answer to a request for data from a client. Each such request must either include a Constraint Expression enumerating the variables requested or a null CE that is taken to mean 'return the entire dataset.' A response will consist of two parts:</w:t>
       </w:r>
     </w:p>
     <w:p>
@@ -10037,15 +9512,7 @@
         <w:pStyle w:val="BodyText"/>
       </w:pPr>
       <w:r>
-        <w:t xml:space="preserve">The start of the </w:t>
-      </w:r>
-      <w:proofErr w:type="spellStart"/>
-      <w:r>
-        <w:t>DataDDX</w:t>
-      </w:r>
-      <w:proofErr w:type="spellEnd"/>
-      <w:r>
-        <w:t xml:space="preserve"> document consists of the initial “Content-Type” header that indicates the response is a multipart mime document, followed by the first part. The first part always contains the DDX. Note that the Content-Type of this part is “text/xml” and that its charset parameter is UTF-8. Note also that the transfer encoding is binary. To encode the DAP version, use a XDAP header.</w:t>
+        <w:t>The start of the DataDDX document consists of the initial “Content-Type” header that indicates the response is a multipart mime document, followed by the first part. The first part always contains the DDX. Note that the Content-Type of this part is “text/xml” and that its charset parameter is UTF-8. Note also that the transfer encoding is binary. To encode the DAP version, use a XDAP header.</w:t>
       </w:r>
     </w:p>
     <w:p>
@@ -10053,15 +9520,7 @@
         <w:pStyle w:val="BodyText"/>
       </w:pPr>
       <w:r>
-        <w:t xml:space="preserve">[Note: It may be that some transport protocols require that each response be identifiable. If that's the case, DAP4 should add an optional Content-Description header to this response and set the value of that to the request URL. This will introduce some redundancy to response (because the DAP4 DDX already contains that URL as the value of the </w:t>
-      </w:r>
-      <w:proofErr w:type="spellStart"/>
-      <w:r>
-        <w:t>xmlbase</w:t>
-      </w:r>
-      <w:proofErr w:type="spellEnd"/>
-      <w:r>
-        <w:t xml:space="preserve"> XML attribute) but including it in a header makes it accessible without parsing the DDX. We should not use Content-ID for this, although it is tempting, since that seems appropriate for MIME sent over email and not for MIME as an HTTP payload (see HTTP/1.1, sec. 3).]</w:t>
+        <w:t>[Note: It may be that some transport protocols require that each response be identifiable. If that's the case, DAP4 should add an optional Content-Description header to this response and set the value of that to the request URL. This will introduce some redundancy to response (because the DAP4 DDX already contains that URL as the value of the xmlbase XML attribute) but including it in a header makes it accessible without parsing the DDX. We should not use Content-ID for this, although it is tempting, since that seems appropriate for MIME sent over email and not for MIME as an HTTP payload (see HTTP/1.1, sec. 3).]</w:t>
       </w:r>
     </w:p>
     <w:p>
@@ -10094,6 +9553,7 @@
               <w:jc w:val="left"/>
             </w:pPr>
             <w:r>
+              <w:lastRenderedPageBreak/>
               <w:t>HTTP/1.1 200 OK</w:t>
             </w:r>
           </w:p>
@@ -10162,46 +9622,25 @@
               <w:jc w:val="left"/>
             </w:pPr>
             <w:r>
-              <w:t>Content-Description: data-</w:t>
-            </w:r>
-            <w:proofErr w:type="spellStart"/>
-            <w:r>
-              <w:t>ddx</w:t>
-            </w:r>
-            <w:proofErr w:type="spellEnd"/>
-            <w:r>
-              <w:t xml:space="preserve">; </w:t>
-            </w:r>
-            <w:proofErr w:type="spellStart"/>
-            <w:r>
-              <w:t>url</w:t>
-            </w:r>
-            <w:proofErr w:type="spellEnd"/>
-            <w:r>
-              <w:t>=...</w:t>
-            </w:r>
-          </w:p>
-        </w:tc>
-      </w:tr>
-      <w:tr>
-        <w:tc>
-          <w:tcPr>
-            <w:tcW w:w="9576" w:type="dxa"/>
-          </w:tcPr>
-          <w:p>
-            <w:pPr>
-              <w:spacing w:after="0"/>
-              <w:ind w:left="0"/>
-              <w:jc w:val="left"/>
-            </w:pPr>
-            <w:r>
-              <w:t xml:space="preserve">Content-Encoding: </w:t>
-            </w:r>
-            <w:proofErr w:type="spellStart"/>
-            <w:r>
-              <w:t>gzip</w:t>
-            </w:r>
-            <w:proofErr w:type="spellEnd"/>
+              <w:t>Content-Description: data-ddx; url=...</w:t>
+            </w:r>
+          </w:p>
+        </w:tc>
+      </w:tr>
+      <w:tr>
+        <w:tc>
+          <w:tcPr>
+            <w:tcW w:w="9576" w:type="dxa"/>
+          </w:tcPr>
+          <w:p>
+            <w:pPr>
+              <w:spacing w:after="0"/>
+              <w:ind w:left="0"/>
+              <w:jc w:val="left"/>
+            </w:pPr>
+            <w:r>
+              <w:t>Content-Encoding: gzip</w:t>
+            </w:r>
           </w:p>
         </w:tc>
       </w:tr>
@@ -10299,13 +9738,8 @@
               <w:jc w:val="left"/>
             </w:pPr>
             <w:r>
-              <w:t xml:space="preserve">Content-Description: </w:t>
-            </w:r>
-            <w:proofErr w:type="spellStart"/>
-            <w:r>
-              <w:t>ddx</w:t>
-            </w:r>
-            <w:proofErr w:type="spellEnd"/>
+              <w:t>Content-Description: ddx</w:t>
+            </w:r>
           </w:p>
         </w:tc>
       </w:tr>
@@ -10711,6 +10145,7 @@
       </w:pPr>
       <w:bookmarkStart w:id="100" w:name="_Toc328310857"/>
       <w:r>
+        <w:lastRenderedPageBreak/>
         <w:t>Encoding of values</w:t>
       </w:r>
       <w:bookmarkEnd w:id="100"/>
@@ -10725,16 +10160,11 @@
       <w:r>
         <w:t xml:space="preserve">encoding is derived from, but not the same as, </w:t>
       </w:r>
-      <w:proofErr w:type="gramStart"/>
       <w:r>
         <w:t>XDR</w:t>
       </w:r>
       <w:r>
-        <w:t>[</w:t>
-      </w:r>
-      <w:proofErr w:type="gramEnd"/>
-      <w:r>
-        <w:t>cite]</w:t>
+        <w:t>[cite]</w:t>
       </w:r>
       <w:r>
         <w:t xml:space="preserve">. </w:t>
@@ -10854,20 +10284,7 @@
         <w:t>rray variables that vary in size</w:t>
       </w:r>
       <w:r>
-        <w:t xml:space="preserve">: e.g. Int32 </w:t>
-      </w:r>
-      <w:proofErr w:type="spellStart"/>
-      <w:proofErr w:type="gramStart"/>
-      <w:r>
-        <w:t>i</w:t>
-      </w:r>
-      <w:proofErr w:type="spellEnd"/>
-      <w:r>
-        <w:t>[</w:t>
-      </w:r>
-      <w:proofErr w:type="gramEnd"/>
-      <w:r>
-        <w:t>*] or Float64 j[10][*].</w:t>
+        <w:t>: e.g. Int32 i[*] or Float64 j[10][*].</w:t>
       </w:r>
     </w:p>
     <w:p>
@@ -10894,15 +10311,7 @@
         </w:numPr>
       </w:pPr>
       <w:r>
-        <w:t xml:space="preserve">Structure { int32 </w:t>
-      </w:r>
-      <w:proofErr w:type="spellStart"/>
-      <w:r>
-        <w:t>i</w:t>
-      </w:r>
-      <w:proofErr w:type="spellEnd"/>
-      <w:r>
-        <w:t>; int32 j[10]; } thing[*];</w:t>
+        <w:t>Structure { int32 i; int32 j[10]; } thing[*];</w:t>
       </w:r>
     </w:p>
     <w:p>
@@ -10930,15 +10339,7 @@
         <w:ind w:left="648"/>
       </w:pPr>
       <w:r>
-        <w:t xml:space="preserve">Structure { int32 </w:t>
-      </w:r>
-      <w:proofErr w:type="spellStart"/>
-      <w:r>
-        <w:t>i</w:t>
-      </w:r>
-      <w:proofErr w:type="spellEnd"/>
-      <w:r>
-        <w:t xml:space="preserve">[*]; int32 j[10][*]; } thing[*]; </w:t>
+        <w:t xml:space="preserve">Structure { int32 i[*]; int32 j[10][*]; } thing[*]; </w:t>
       </w:r>
     </w:p>
     <w:p>
@@ -10952,20 +10353,7 @@
         <w:t>types of the elements differ</w:t>
       </w:r>
       <w:r>
-        <w:t xml:space="preserve">. Thus, the issues associated with encoding Int32 </w:t>
-      </w:r>
-      <w:proofErr w:type="spellStart"/>
-      <w:proofErr w:type="gramStart"/>
-      <w:r>
-        <w:t>i</w:t>
-      </w:r>
-      <w:proofErr w:type="spellEnd"/>
-      <w:r>
-        <w:t>[</w:t>
-      </w:r>
-      <w:proofErr w:type="gramEnd"/>
-      <w:r>
-        <w:t>*] are really no different than encoding the String type. This same logic can be extended to a varying array of Structures; it can be seen as a string of Structures.</w:t>
+        <w:t>. Thus, the issues associated with encoding Int32 i[*] are really no different than encoding the String type. This same logic can be extended to a varying array of Structures; it can be seen as a string of Structures.</w:t>
       </w:r>
     </w:p>
     <w:p>
@@ -11018,17 +10406,7 @@
         <w:pStyle w:val="BodyText"/>
       </w:pPr>
       <w:r>
-        <w:t xml:space="preserve">   5. Sequences are serialized row by row: First a Start of Instance marker is written, then each of the fields of the row are serialized, until the last row of the Sequence is serialized, then </w:t>
-      </w:r>
-      <w:proofErr w:type="spellStart"/>
-      <w:proofErr w:type="gramStart"/>
-      <w:r>
-        <w:t>a</w:t>
-      </w:r>
-      <w:proofErr w:type="spellEnd"/>
-      <w:proofErr w:type="gramEnd"/>
-      <w:r>
-        <w:t xml:space="preserve"> End of Sequence marker</w:t>
+        <w:t xml:space="preserve">   5. Sequences are serialized row by row: First a Start of Instance marker is written, then each of the fields of the row are serialized, until the last row of the Sequence is serialized, then a End of Sequence marker</w:t>
       </w:r>
     </w:p>
     <w:p>
@@ -11052,16 +10430,12 @@
         <w:pStyle w:val="BodyText"/>
       </w:pPr>
       <w:r>
-        <w:t xml:space="preserve">   8. Checksum values will be written as 128-bit values. Both Java and C/C++ have many libraries to compute this hash as an array of 16 bytes; the code to print out a hex/ASCII representation is trivial. </w:t>
-      </w:r>
-      <w:proofErr w:type="gramStart"/>
-      <w:r>
-        <w:t>However, sending the hash as binary uses half the space o</w:t>
+        <w:lastRenderedPageBreak/>
+        <w:t xml:space="preserve">   8. Checksum values will be written as 128-bit values. Both Java and C/C++ have many libraries to compute this hash as an array of 16 bytes; the code to print out a hex/ASCII representation is trivial. However, sending the hash as binary uses half the space o</w:t>
       </w:r>
       <w:r>
         <w:t>f the hex/ASCII representation.</w:t>
       </w:r>
-      <w:proofErr w:type="gramEnd"/>
       <w:r>
         <w:t xml:space="preserve"> </w:t>
       </w:r>
@@ -11086,13 +10460,8 @@
       <w:r>
         <w:t xml:space="preserve">n these examples, spaces and newlines have been added to make them easier to read. The real responses are as compact as they can be. Since this proposal is just about the form of the response - and it really focuses on the BLOB part - there no mention of 'chunking.' For information on how this BLOB will/could be chunked, see </w:t>
       </w:r>
-      <w:proofErr w:type="gramStart"/>
-      <w:r>
-        <w:t>Section ?.</w:t>
-      </w:r>
-      <w:proofErr w:type="gramEnd"/>
-      <w:r>
-        <w:t xml:space="preserve"> </w:t>
+      <w:r>
+        <w:t xml:space="preserve">Section ?. </w:t>
       </w:r>
       <w:r>
         <w:t xml:space="preserve"> NB: Some poetic license used in the following and the checksums for single integer values seems silly, but these are really simple examples.</w:t>
@@ -11154,13 +10523,8 @@
               <w:ind w:left="0"/>
               <w:jc w:val="left"/>
             </w:pPr>
-            <w:proofErr w:type="spellStart"/>
-            <w:r>
-              <w:t>Content-Type:multipart</w:t>
-            </w:r>
-            <w:proofErr w:type="spellEnd"/>
-            <w:r>
-              <w:t>/related; type="text/xml"; start="&lt;&lt;start id&gt;&gt;";  boundary="&lt;&lt;boundary&gt;&gt;"</w:t>
+            <w:r>
+              <w:t>Content-Type:multipart/related; type="text/xml"; start="&lt;&lt;start id&gt;&gt;";  boundary="&lt;&lt;boundary&gt;&gt;"</w:t>
             </w:r>
           </w:p>
         </w:tc>
@@ -11242,13 +10606,8 @@
               <w:jc w:val="left"/>
             </w:pPr>
             <w:r>
-              <w:t xml:space="preserve">Content-Description: </w:t>
-            </w:r>
-            <w:proofErr w:type="spellStart"/>
-            <w:r>
-              <w:t>ddx</w:t>
-            </w:r>
-            <w:proofErr w:type="spellEnd"/>
+              <w:t>Content-Description: ddx</w:t>
+            </w:r>
           </w:p>
         </w:tc>
       </w:tr>
@@ -11595,6 +10954,7 @@
               <w:jc w:val="left"/>
             </w:pPr>
             <w:r>
+              <w:lastRenderedPageBreak/>
               <w:t>&lt;Dimension size=”2”/&gt;</w:t>
             </w:r>
           </w:p>
@@ -12224,6 +11584,7 @@
       </w:pPr>
       <w:bookmarkStart w:id="107" w:name="_Toc328310864"/>
       <w:r>
+        <w:lastRenderedPageBreak/>
         <w:t>A single varying array (one varying dimension)</w:t>
       </w:r>
       <w:bookmarkEnd w:id="107"/>
@@ -13565,6 +12926,7 @@
               <w:jc w:val="left"/>
             </w:pPr>
             <w:r>
+              <w:lastRenderedPageBreak/>
               <w:t>&lt;/Int32&gt;</w:t>
             </w:r>
           </w:p>
@@ -13920,15 +13282,7 @@
         <w:pStyle w:val="BodyText"/>
       </w:pPr>
       <w:r>
-        <w:t>The data part of a response document ('response document') will be 'chunked' in a fashion similar to that outlined in HTTP/1.1. However, in addition to a prefix indicating the size of the chunk, DAP4 includes a chunk-type code. This provides a way for the receiver to know if the next chunk is part of the data response or if it contains an error response (</w:t>
-      </w:r>
-      <w:proofErr w:type="gramStart"/>
-      <w:r>
-        <w:t>Section ?</w:t>
-      </w:r>
-      <w:proofErr w:type="gramEnd"/>
-      <w:r>
-        <w:t>). In the latter case, the client should assume that the data response ended, even though the correct closing information was not provided.</w:t>
+        <w:t>The data part of a response document ('response document') will be 'chunked' in a fashion similar to that outlined in HTTP/1.1. However, in addition to a prefix indicating the size of the chunk, DAP4 includes a chunk-type code. This provides a way for the receiver to know if the next chunk is part of the data response or if it contains an error response (Section ?). In the latter case, the client should assume that the data response ended, even though the correct closing information was not provided.</w:t>
       </w:r>
     </w:p>
     <w:p>
@@ -13936,15 +13290,7 @@
         <w:pStyle w:val="BodyText"/>
       </w:pPr>
       <w:r>
-        <w:t xml:space="preserve">Each chunk will be prefixed by a chunk header consisting of a chunk type and byte count, all contained in a single four-byte word, </w:t>
-      </w:r>
-      <w:proofErr w:type="gramStart"/>
-      <w:r>
-        <w:t>encoded</w:t>
-      </w:r>
-      <w:proofErr w:type="gramEnd"/>
-      <w:r>
-        <w:t xml:space="preserve"> using network byte order. The chunk type will be encoded in the high-order byte of the four-byte word and chunk size will be given by the three remaining bytes of that word. The maximum chunk size possible is 2^24 (16 777 216) bytes. Immediately following the four-byte chunk header will be chunk-count bytes followed by another chunk header.</w:t>
+        <w:t>Each chunk will be prefixed by a chunk header consisting of a chunk type and byte count, all contained in a single four-byte word, encoded using network byte order. The chunk type will be encoded in the high-order byte of the four-byte word and chunk size will be given by the three remaining bytes of that word. The maximum chunk size possible is 2^24 (16 777 216) bytes. Immediately following the four-byte chunk header will be chunk-count bytes followed by another chunk header.</w:t>
       </w:r>
     </w:p>
     <w:p>
@@ -13960,6 +13306,7 @@
         <w:pStyle w:val="Paragraph"/>
       </w:pPr>
       <w:r>
+        <w:lastRenderedPageBreak/>
         <w:t>D</w:t>
       </w:r>
       <w:r>
@@ -14024,11 +13371,9 @@
       <w:r>
         <w:t>[</w:t>
       </w:r>
-      <w:proofErr w:type="spellStart"/>
       <w:r>
         <w:t>JohnCaron</w:t>
       </w:r>
-      <w:proofErr w:type="spellEnd"/>
       <w:r>
         <w:t>:</w:t>
       </w:r>
@@ -14041,13 +13386,8 @@
         <w:t>(1)</w:t>
       </w:r>
       <w:r>
-        <w:t>Perhaps "message" is a better name than "</w:t>
-      </w:r>
-      <w:proofErr w:type="gramStart"/>
-      <w:r>
-        <w:t>chunk' ?</w:t>
-      </w:r>
-      <w:proofErr w:type="gramEnd"/>
+        <w:t>Perhaps "message" is a better name than "chunk' ?</w:t>
+      </w:r>
     </w:p>
     <w:p>
       <w:pPr>
@@ -14102,65 +13442,39 @@
               <w:ind w:left="0"/>
               <w:jc w:val="left"/>
             </w:pPr>
-            <w:proofErr w:type="spellStart"/>
-            <w:r>
-              <w:t>chunked_response</w:t>
-            </w:r>
-            <w:proofErr w:type="spellEnd"/>
-            <w:r>
-              <w:t xml:space="preserve">: </w:t>
-            </w:r>
-            <w:proofErr w:type="spellStart"/>
-            <w:r>
-              <w:t>chunklist</w:t>
-            </w:r>
-            <w:proofErr w:type="spellEnd"/>
-            <w:r>
-              <w:t xml:space="preserve"> ;</w:t>
-            </w:r>
-          </w:p>
-        </w:tc>
-      </w:tr>
-      <w:tr>
-        <w:tc>
-          <w:tcPr>
-            <w:tcW w:w="9576" w:type="dxa"/>
-          </w:tcPr>
-          <w:p>
-            <w:pPr>
-              <w:spacing w:after="0"/>
-              <w:ind w:left="0"/>
-              <w:jc w:val="left"/>
-            </w:pPr>
-          </w:p>
-        </w:tc>
-      </w:tr>
-      <w:tr>
-        <w:tc>
-          <w:tcPr>
-            <w:tcW w:w="9576" w:type="dxa"/>
-          </w:tcPr>
-          <w:p>
-            <w:pPr>
-              <w:spacing w:after="0"/>
-              <w:ind w:left="0"/>
-              <w:jc w:val="left"/>
-            </w:pPr>
-            <w:proofErr w:type="spellStart"/>
-            <w:r>
-              <w:t>chunklist</w:t>
-            </w:r>
-            <w:proofErr w:type="spellEnd"/>
-            <w:r>
-              <w:t xml:space="preserve">: chunk | </w:t>
-            </w:r>
-            <w:proofErr w:type="spellStart"/>
-            <w:r>
-              <w:t>chunklist</w:t>
-            </w:r>
-            <w:proofErr w:type="spellEnd"/>
-            <w:r>
-              <w:t xml:space="preserve"> chunk;</w:t>
+            <w:r>
+              <w:t>chunked_response: chunklist ;</w:t>
+            </w:r>
+          </w:p>
+        </w:tc>
+      </w:tr>
+      <w:tr>
+        <w:tc>
+          <w:tcPr>
+            <w:tcW w:w="9576" w:type="dxa"/>
+          </w:tcPr>
+          <w:p>
+            <w:pPr>
+              <w:spacing w:after="0"/>
+              <w:ind w:left="0"/>
+              <w:jc w:val="left"/>
+            </w:pPr>
+          </w:p>
+        </w:tc>
+      </w:tr>
+      <w:tr>
+        <w:tc>
+          <w:tcPr>
+            <w:tcW w:w="9576" w:type="dxa"/>
+          </w:tcPr>
+          <w:p>
+            <w:pPr>
+              <w:spacing w:after="0"/>
+              <w:ind w:left="0"/>
+              <w:jc w:val="left"/>
+            </w:pPr>
+            <w:r>
+              <w:t>chunklist: chunk | chunklist chunk;</w:t>
             </w:r>
           </w:p>
         </w:tc>
@@ -14381,13 +13695,8 @@
               <w:jc w:val="left"/>
             </w:pPr>
             <w:r>
-              <w:t xml:space="preserve">%start </w:t>
-            </w:r>
-            <w:proofErr w:type="spellStart"/>
-            <w:r>
-              <w:t>chunked_response</w:t>
-            </w:r>
-            <w:proofErr w:type="spellEnd"/>
+              <w:t>%start chunked_response</w:t>
+            </w:r>
           </w:p>
         </w:tc>
       </w:tr>
@@ -14440,15 +13749,7 @@
               <w:jc w:val="left"/>
             </w:pPr>
             <w:r>
-              <w:t xml:space="preserve">&lt;grammar </w:t>
-            </w:r>
-            <w:proofErr w:type="spellStart"/>
-            <w:r>
-              <w:t>xmlns</w:t>
-            </w:r>
-            <w:proofErr w:type="spellEnd"/>
-            <w:r>
-              <w:t>="http://relaxng.org/ns/structure/1.0"</w:t>
+              <w:t>&lt;grammar xmlns="http://relaxng.org/ns/structure/1.0"</w:t>
             </w:r>
           </w:p>
         </w:tc>
@@ -14470,13 +13771,8 @@
             <w:r>
               <w:t xml:space="preserve">        </w:t>
             </w:r>
-            <w:proofErr w:type="spellStart"/>
-            <w:r>
-              <w:t>xmlns:doc</w:t>
-            </w:r>
-            <w:proofErr w:type="spellEnd"/>
-            <w:r>
-              <w:t>="http://www.example.com/annotation"</w:t>
+            <w:r>
+              <w:t>xmlns:doc="http://www.example.com/annotation"</w:t>
             </w:r>
           </w:p>
         </w:tc>
@@ -14498,29 +13794,25 @@
             <w:r>
               <w:t xml:space="preserve">       </w:t>
             </w:r>
-            <w:proofErr w:type="spellStart"/>
-            <w:r>
-              <w:t>datatypeLibrary</w:t>
-            </w:r>
-            <w:proofErr w:type="spellEnd"/>
-            <w:r>
-              <w:t>="http://www.w3.org/2001/XMLSchema-datatypes"</w:t>
-            </w:r>
-          </w:p>
-        </w:tc>
-      </w:tr>
-      <w:tr>
-        <w:tc>
-          <w:tcPr>
-            <w:tcW w:w="9576" w:type="dxa"/>
-          </w:tcPr>
-          <w:p>
-            <w:pPr>
-              <w:spacing w:after="0"/>
-              <w:ind w:left="0"/>
-              <w:jc w:val="left"/>
-            </w:pPr>
-            <w:r>
+            <w:r>
+              <w:t>datatypeLibrary="http://www.w3.org/2001/XMLSchema-datatypes"</w:t>
+            </w:r>
+          </w:p>
+        </w:tc>
+      </w:tr>
+      <w:tr>
+        <w:tc>
+          <w:tcPr>
+            <w:tcW w:w="9576" w:type="dxa"/>
+          </w:tcPr>
+          <w:p>
+            <w:pPr>
+              <w:spacing w:after="0"/>
+              <w:ind w:left="0"/>
+              <w:jc w:val="left"/>
+            </w:pPr>
+            <w:r>
+              <w:lastRenderedPageBreak/>
               <w:t xml:space="preserve">         </w:t>
             </w:r>
             <w:r>
@@ -14652,15 +13944,7 @@
               <w:jc w:val="left"/>
             </w:pPr>
             <w:r>
-              <w:t xml:space="preserve">    &lt;attribute name="</w:t>
-            </w:r>
-            <w:proofErr w:type="spellStart"/>
-            <w:r>
-              <w:t>errorcode</w:t>
-            </w:r>
-            <w:proofErr w:type="spellEnd"/>
-            <w:r>
-              <w:t>"&gt;&lt;data type="integer"/&gt;&lt;/attribute&gt;</w:t>
+              <w:t xml:space="preserve">    &lt;attribute name="errorcode"&gt;&lt;data type="integer"/&gt;&lt;/attribute&gt;</w:t>
             </w:r>
           </w:p>
         </w:tc>
@@ -14762,15 +14046,7 @@
               <w:jc w:val="left"/>
             </w:pPr>
             <w:r>
-              <w:t xml:space="preserve">        &lt;element name = "</w:t>
-            </w:r>
-            <w:proofErr w:type="spellStart"/>
-            <w:r>
-              <w:t>OtherInformation</w:t>
-            </w:r>
-            <w:proofErr w:type="spellEnd"/>
-            <w:r>
-              <w:t>"&gt;&lt;text/&gt;&lt;/Message&gt;</w:t>
+              <w:t xml:space="preserve">        &lt;element name = "OtherInformation"&gt;&lt;text/&gt;&lt;/Message&gt;</w:t>
             </w:r>
           </w:p>
         </w:tc>
@@ -14856,21 +14132,8 @@
       <w:r>
         <w:t>[</w:t>
       </w:r>
-      <w:proofErr w:type="spellStart"/>
-      <w:r>
-        <w:t>Jimg</w:t>
-      </w:r>
-      <w:proofErr w:type="spellEnd"/>
-      <w:r>
-        <w:t xml:space="preserve"> 17:10, 8 June 2012 (PDT) Question: Why apply this to just the BLOB part of the </w:t>
-      </w:r>
-      <w:proofErr w:type="spellStart"/>
-      <w:r>
-        <w:t>dat</w:t>
-      </w:r>
-      <w:proofErr w:type="spellEnd"/>
-      <w:r>
-        <w:t xml:space="preserve"> response? If we chunk the whole response, then only DAP4 clients will be able to read it. If we chunk only the BLOB part, then a generic web client can do something with the first part of the response.</w:t>
+      <w:r>
+        <w:t>Jimg 17:10, 8 June 2012 (PDT) Question: Why apply this to just the BLOB part of the dat response? If we chunk the whole response, then only DAP4 clients will be able to read it. If we chunk only the BLOB part, then a generic web client can do something with the first part of the response.</w:t>
       </w:r>
       <w:r>
         <w:t>]</w:t>
@@ -14884,18 +14147,16 @@
       <w:r>
         <w:t>Constraints</w:t>
       </w:r>
-      <w:bookmarkEnd w:id="96"/>
+      <w:bookmarkEnd w:id="97"/>
       <w:bookmarkEnd w:id="114"/>
     </w:p>
     <w:p>
       <w:pPr>
         <w:pStyle w:val="BodyText"/>
       </w:pPr>
-      <w:proofErr w:type="gramStart"/>
       <w:r>
         <w:t>T.B.D.</w:t>
       </w:r>
-      <w:proofErr w:type="gramEnd"/>
     </w:p>
     <w:p>
       <w:pPr>
@@ -14910,6 +14171,7 @@
       <w:bookmarkStart w:id="115" w:name="_Toc328300008"/>
       <w:bookmarkStart w:id="116" w:name="_Toc328310872"/>
       <w:r>
+        <w:lastRenderedPageBreak/>
         <w:t>References</w:t>
       </w:r>
       <w:bookmarkEnd w:id="115"/>
@@ -15000,19 +14262,12 @@
       <w:r>
         <w:t xml:space="preserve"> </w:t>
       </w:r>
-      <w:proofErr w:type="spellStart"/>
-      <w:r>
-        <w:t>RelaxNG</w:t>
-      </w:r>
-      <w:proofErr w:type="spellEnd"/>
-      <w:r>
-        <w:t xml:space="preserve"> DAP4 grammar (</w:t>
-      </w:r>
-      <w:proofErr w:type="gramStart"/>
+      <w:r>
+        <w:t>RelaxNG DAP4 grammar (</w:t>
+      </w:r>
       <w:r>
         <w:t>Section ?</w:t>
       </w:r>
-      <w:proofErr w:type="gramEnd"/>
       <w:r>
         <w:t xml:space="preserve">) </w:t>
       </w:r>
@@ -15061,15 +14316,7 @@
               <w:jc w:val="left"/>
             </w:pPr>
             <w:r>
-              <w:t>&lt;</w:t>
-            </w:r>
-            <w:proofErr w:type="spellStart"/>
-            <w:r>
-              <w:t>datatype</w:t>
-            </w:r>
-            <w:proofErr w:type="spellEnd"/>
-            <w:r>
-              <w:t>="string"/&gt;</w:t>
+              <w:t>&lt;datatype="string"/&gt;</w:t>
             </w:r>
           </w:p>
           <w:p>
@@ -15203,15 +14450,7 @@
         <w:t xml:space="preserve"> names (also referred to as FQN</w:t>
       </w:r>
       <w:r>
-        <w:t xml:space="preserve">) (see </w:t>
-      </w:r>
-      <w:proofErr w:type="gramStart"/>
-      <w:r>
-        <w:t>Section ?</w:t>
-      </w:r>
-      <w:proofErr w:type="gramEnd"/>
-      <w:r>
-        <w:t>).</w:t>
+        <w:t>) (see Section ?).</w:t>
       </w:r>
     </w:p>
     <w:p>
@@ -15225,13 +14464,8 @@
         <w:t xml:space="preserve"> </w:t>
       </w:r>
       <w:r>
-        <w:t xml:space="preserve">extended </w:t>
-      </w:r>
-      <w:proofErr w:type="spellStart"/>
-      <w:r>
-        <w:t>Posix</w:t>
-      </w:r>
-      <w:proofErr w:type="spellEnd"/>
+        <w:t>extended Posix</w:t>
+      </w:r>
       <w:r>
         <w:t xml:space="preserve"> regular expression notation [] with some additions.</w:t>
       </w:r>
@@ -15256,11 +14490,9 @@
       <w:r>
         <w:t>&lt;</w:t>
       </w:r>
-      <w:proofErr w:type="spellStart"/>
       <w:r>
         <w:t>regularexpression</w:t>
       </w:r>
-      <w:proofErr w:type="spellEnd"/>
       <w:r>
         <w:t>&gt;”</w:t>
       </w:r>
@@ -15321,15 +14553,7 @@
         <w:pStyle w:val="BodyText"/>
       </w:pPr>
       <w:r>
-        <w:t xml:space="preserve">Note that a regular expression </w:t>
-      </w:r>
-      <w:proofErr w:type="gramStart"/>
-      <w:r>
-        <w:t>name  must</w:t>
-      </w:r>
-      <w:proofErr w:type="gramEnd"/>
-      <w:r>
-        <w:t xml:space="preserve"> be defined before any use to avoid circular definitions.</w:t>
+        <w:t>Note that a regular expression name  must be defined before any use to avoid circular definitions.</w:t>
       </w:r>
     </w:p>
     <w:p>
@@ -15369,15 +14593,7 @@
         <w:t>St</w:t>
       </w:r>
       <w:r>
-        <w:t>andard xml escape formats (&amp;</w:t>
-      </w:r>
-      <w:proofErr w:type="spellStart"/>
-      <w:r>
-        <w:t>x#DDD</w:t>
-      </w:r>
-      <w:proofErr w:type="spellEnd"/>
-      <w:r>
-        <w:t>; or &amp;</w:t>
+        <w:t>andard xml escape formats (&amp;x#DDD; or &amp;</w:t>
       </w:r>
       <w:r>
         <w:t>&lt;</w:t>
@@ -15385,16 +14601,11 @@
       <w:r>
         <w:t>name</w:t>
       </w:r>
-      <w:proofErr w:type="gramStart"/>
       <w:r>
         <w:t>&gt;</w:t>
       </w:r>
       <w:r>
-        <w:t>;</w:t>
-      </w:r>
-      <w:proofErr w:type="gramEnd"/>
-      <w:r>
-        <w:t>)</w:t>
+        <w:t>;)</w:t>
       </w:r>
       <w:r>
         <w:t xml:space="preserve"> </w:t>
@@ -15476,15 +14687,7 @@
               <w:jc w:val="left"/>
             </w:pPr>
             <w:r>
-              <w:t>ASCII = [0-9a-zA-</w:t>
-            </w:r>
-            <w:proofErr w:type="gramStart"/>
-            <w:r>
-              <w:t>Z !"</w:t>
-            </w:r>
-            <w:proofErr w:type="gramEnd"/>
-            <w:r>
-              <w:t>#$%&amp;'()*+,-./:;&lt;=&gt;?@[\\\]\\^_`|{}~]</w:t>
+              <w:t>ASCII = [0-9a-zA-Z !"#$%&amp;'()*+,-./:;&lt;=&gt;?@[\\\]\\^_`|{}~]</w:t>
             </w:r>
           </w:p>
         </w:tc>
@@ -15506,24 +14709,17 @@
         <w:pStyle w:val="BodyText"/>
       </w:pPr>
       <w:r>
+        <w:lastRenderedPageBreak/>
         <w:t>This is assumed to be basically all ASCII printable characters</w:t>
       </w:r>
       <w:r>
         <w:t xml:space="preserve"> </w:t>
       </w:r>
       <w:r>
-        <w:t xml:space="preserve">except these characters:  '.'  '/'  '"' </w:t>
-      </w:r>
-      <w:proofErr w:type="gramStart"/>
-      <w:r>
-        <w:t xml:space="preserve">''' </w:t>
-      </w:r>
-      <w:r>
-        <w:t xml:space="preserve"> and</w:t>
-      </w:r>
-      <w:proofErr w:type="gramEnd"/>
-      <w:r>
-        <w:t xml:space="preserve"> '&amp;'.</w:t>
+        <w:t xml:space="preserve">except these characters:  '.'  '/'  '"' ''' </w:t>
+      </w:r>
+      <w:r>
+        <w:t xml:space="preserve"> and '&amp;'.</w:t>
       </w:r>
       <w:r>
         <w:t xml:space="preserve"> </w:t>
@@ -15553,13 +14749,8 @@
         <w:t xml:space="preserve">; notation (e.g. </w:t>
       </w:r>
       <w:r>
-        <w:t>&amp;</w:t>
-      </w:r>
-      <w:proofErr w:type="gramStart"/>
-      <w:r>
-        <w:t>amp;</w:t>
-      </w:r>
-      <w:proofErr w:type="gramEnd"/>
+        <w:t>&amp;amp;</w:t>
+      </w:r>
       <w:r>
         <w:t>).</w:t>
       </w:r>
@@ -15589,23 +14780,7 @@
               <w:jc w:val="left"/>
             </w:pPr>
             <w:r>
-              <w:t>IDASCII</w:t>
-            </w:r>
-            <w:proofErr w:type="gramStart"/>
-            <w:r>
-              <w:t>=[</w:t>
-            </w:r>
-            <w:proofErr w:type="gramEnd"/>
-            <w:r>
-              <w:t xml:space="preserve">0 9a </w:t>
-            </w:r>
-            <w:proofErr w:type="spellStart"/>
-            <w:r>
-              <w:t>zA</w:t>
-            </w:r>
-            <w:proofErr w:type="spellEnd"/>
-            <w:r>
-              <w:t xml:space="preserve"> Z!#$%()*+:;&lt;=&gt;?@\[\]\\^_`|{}~]</w:t>
+              <w:t>IDASCII=[0 9a zA Z!#$%()*+:;&lt;=&gt;?@\[\]\\^_`|{}~]</w:t>
             </w:r>
           </w:p>
         </w:tc>
@@ -15657,131 +14832,67 @@
               <w:jc w:val="left"/>
             </w:pPr>
             <w:r>
-              <w:t>INT        = [+-</w:t>
-            </w:r>
-            <w:proofErr w:type="gramStart"/>
-            <w:r>
-              <w:t>][</w:t>
-            </w:r>
-            <w:proofErr w:type="gramEnd"/>
-            <w:r>
-              <w:t>0-9][0-9]*{INTTYPE}?</w:t>
-            </w:r>
-          </w:p>
-          <w:p>
-            <w:pPr>
-              <w:spacing w:after="0"/>
-              <w:ind w:left="0"/>
-              <w:jc w:val="left"/>
-            </w:pPr>
-            <w:r>
-              <w:t>UINT       = [0-9</w:t>
-            </w:r>
-            <w:proofErr w:type="gramStart"/>
-            <w:r>
-              <w:t>][</w:t>
-            </w:r>
-            <w:proofErr w:type="gramEnd"/>
-            <w:r>
-              <w:t>0-9]*{INTTYPE}?</w:t>
-            </w:r>
-          </w:p>
-          <w:p>
-            <w:pPr>
-              <w:spacing w:after="0"/>
-              <w:ind w:left="0"/>
-              <w:jc w:val="left"/>
-            </w:pPr>
-            <w:r>
-              <w:t>HEXINT     = {HEXSTRING</w:t>
-            </w:r>
-            <w:proofErr w:type="gramStart"/>
-            <w:r>
-              <w:t>}{</w:t>
-            </w:r>
-            <w:proofErr w:type="gramEnd"/>
-            <w:r>
-              <w:t>INTTYPE}?</w:t>
-            </w:r>
-          </w:p>
-          <w:p>
-            <w:pPr>
-              <w:spacing w:after="0"/>
-              <w:ind w:left="0"/>
-              <w:jc w:val="left"/>
-            </w:pPr>
-            <w:r>
-              <w:t>INTTYPE    = ([</w:t>
-            </w:r>
-            <w:proofErr w:type="spellStart"/>
-            <w:r>
-              <w:t>BbSsLl</w:t>
-            </w:r>
-            <w:proofErr w:type="spellEnd"/>
-            <w:r>
-              <w:t>]|"</w:t>
-            </w:r>
-            <w:proofErr w:type="spellStart"/>
-            <w:r>
-              <w:t>ll</w:t>
-            </w:r>
-            <w:proofErr w:type="spellEnd"/>
-            <w:r>
-              <w:t>"|"LL")</w:t>
-            </w:r>
-          </w:p>
-          <w:p>
-            <w:pPr>
-              <w:spacing w:after="0"/>
-              <w:ind w:left="0"/>
-              <w:jc w:val="left"/>
-            </w:pPr>
-            <w:r>
-              <w:t>HEXSTRING  = (0[</w:t>
-            </w:r>
-            <w:proofErr w:type="spellStart"/>
-            <w:r>
-              <w:t>xX</w:t>
-            </w:r>
-            <w:proofErr w:type="spellEnd"/>
-            <w:r>
-              <w:t>]{HEXCHAR}{HEXCHAR}*)</w:t>
-            </w:r>
-          </w:p>
-          <w:p>
-            <w:pPr>
-              <w:spacing w:after="0"/>
-              <w:ind w:left="0"/>
-              <w:jc w:val="left"/>
-            </w:pPr>
-            <w:r>
-              <w:t>FLOAT      = ({MANTISSA</w:t>
-            </w:r>
-            <w:proofErr w:type="gramStart"/>
-            <w:r>
-              <w:t>}{</w:t>
-            </w:r>
-            <w:proofErr w:type="gramEnd"/>
-            <w:r>
-              <w:t>EXPONENT}?)|{NANINF}</w:t>
-            </w:r>
-          </w:p>
-          <w:p>
-            <w:pPr>
-              <w:spacing w:after="0"/>
-              <w:ind w:left="0"/>
-              <w:jc w:val="left"/>
-            </w:pPr>
-            <w:r>
-              <w:t>EXPONENT   = ([</w:t>
-            </w:r>
-            <w:proofErr w:type="spellStart"/>
-            <w:r>
-              <w:t>eE</w:t>
-            </w:r>
-            <w:proofErr w:type="spellEnd"/>
-            <w:r>
-              <w:t>][+-]?[0-9]+)</w:t>
+              <w:t>INT        = [+-][0-9][0-9]*{INTTYPE}?</w:t>
+            </w:r>
+          </w:p>
+          <w:p>
+            <w:pPr>
+              <w:spacing w:after="0"/>
+              <w:ind w:left="0"/>
+              <w:jc w:val="left"/>
+            </w:pPr>
+            <w:r>
+              <w:t>UINT       = [0-9][0-9]*{INTTYPE}?</w:t>
+            </w:r>
+          </w:p>
+          <w:p>
+            <w:pPr>
+              <w:spacing w:after="0"/>
+              <w:ind w:left="0"/>
+              <w:jc w:val="left"/>
+            </w:pPr>
+            <w:r>
+              <w:t>HEXINT     = {HEXSTRING}{INTTYPE}?</w:t>
+            </w:r>
+          </w:p>
+          <w:p>
+            <w:pPr>
+              <w:spacing w:after="0"/>
+              <w:ind w:left="0"/>
+              <w:jc w:val="left"/>
+            </w:pPr>
+            <w:r>
+              <w:t>INTTYPE    = ([BbSsLl]|"ll"|"LL")</w:t>
+            </w:r>
+          </w:p>
+          <w:p>
+            <w:pPr>
+              <w:spacing w:after="0"/>
+              <w:ind w:left="0"/>
+              <w:jc w:val="left"/>
+            </w:pPr>
+            <w:r>
+              <w:t>HEXSTRING  = (0[xX]{HEXCHAR}{HEXCHAR}*)</w:t>
+            </w:r>
+          </w:p>
+          <w:p>
+            <w:pPr>
+              <w:spacing w:after="0"/>
+              <w:ind w:left="0"/>
+              <w:jc w:val="left"/>
+            </w:pPr>
+            <w:r>
+              <w:t>FLOAT      = ({MANTISSA}{EXPONENT}?)|{NANINF}</w:t>
+            </w:r>
+          </w:p>
+          <w:p>
+            <w:pPr>
+              <w:spacing w:after="0"/>
+              <w:ind w:left="0"/>
+              <w:jc w:val="left"/>
+            </w:pPr>
+            <w:r>
+              <w:t>EXPONENT   = ([eE][+-]?[0-9]+)</w:t>
             </w:r>
           </w:p>
           <w:p>
@@ -15801,15 +14912,7 @@
               <w:jc w:val="left"/>
             </w:pPr>
             <w:r>
-              <w:t>NANINF     = (-?</w:t>
-            </w:r>
-            <w:proofErr w:type="spellStart"/>
-            <w:r>
-              <w:t>inf|nan|NaN</w:t>
-            </w:r>
-            <w:proofErr w:type="spellEnd"/>
-            <w:r>
-              <w:t>)</w:t>
+              <w:t>NANINF     = (-?inf|nan|NaN)</w:t>
             </w:r>
           </w:p>
         </w:tc>
@@ -15851,13 +14954,8 @@
               <w:jc w:val="left"/>
             </w:pPr>
             <w:r>
-              <w:t>BOOLEAN = [01]|</w:t>
-            </w:r>
-            <w:proofErr w:type="spellStart"/>
-            <w:r>
-              <w:t>true|True|TRUE|false|False|FALSE</w:t>
-            </w:r>
-            <w:proofErr w:type="spellEnd"/>
+              <w:t>BOOLEAN = [01]|true|True|TRUE|false|False|FALSE</w:t>
+            </w:r>
           </w:p>
         </w:tc>
       </w:tr>
@@ -16136,15 +15234,7 @@
               <w:jc w:val="left"/>
             </w:pPr>
             <w:r>
-              <w:t>FQN = ([/</w:t>
-            </w:r>
-            <w:proofErr w:type="gramStart"/>
-            <w:r>
-              <w:t>]{</w:t>
-            </w:r>
-            <w:proofErr w:type="gramEnd"/>
-            <w:r>
-              <w:t>ID})+([.]{ID})*</w:t>
+              <w:t>FQN = ([/]{ID})+([.]{ID})*</w:t>
             </w:r>
           </w:p>
         </w:tc>
@@ -16155,19 +15245,15 @@
         <w:pStyle w:val="BodyText"/>
       </w:pPr>
       <w:r>
-        <w:t xml:space="preserve">This should be consistent with the definition in </w:t>
-      </w:r>
-      <w:proofErr w:type="gramStart"/>
-      <w:r>
-        <w:t>Section ?.</w:t>
-      </w:r>
-      <w:proofErr w:type="gramEnd"/>
+        <w:t>This should be consistent with the definition in Section ?.</w:t>
+      </w:r>
     </w:p>
     <w:p>
       <w:pPr>
         <w:pStyle w:val="Appendix3"/>
       </w:pPr>
       <w:r>
+        <w:lastRenderedPageBreak/>
         <w:t>Lexical Class Precedence</w:t>
       </w:r>
     </w:p>
@@ -16179,26 +15265,10 @@
         <w:t>Note that the above lexical element classes are not disjoint.</w:t>
       </w:r>
       <w:r>
-        <w:t xml:space="preserve">  </w:t>
-      </w:r>
-      <w:proofErr w:type="gramStart"/>
-      <w:r>
-        <w:t>The  type</w:t>
-      </w:r>
-      <w:proofErr w:type="gramEnd"/>
-      <w:r>
-        <w:t xml:space="preserve"> element “</w:t>
-      </w:r>
-      <w:r>
-        <w:t>&lt;</w:t>
-      </w:r>
-      <w:proofErr w:type="spellStart"/>
-      <w:r>
-        <w:t>datatype</w:t>
-      </w:r>
-      <w:proofErr w:type="spellEnd"/>
-      <w:r>
-        <w:t>=</w:t>
+        <w:t xml:space="preserve">  The  type element “</w:t>
+      </w:r>
+      <w:r>
+        <w:t>&lt;datatype=</w:t>
       </w:r>
       <w:r>
         <w:t>…</w:t>
@@ -16273,245 +15343,77 @@
               <w:jc w:val="left"/>
             </w:pPr>
             <w:r>
-              <w:t>UTF8 = ([\xC2-\</w:t>
-            </w:r>
-            <w:proofErr w:type="spellStart"/>
-            <w:r>
-              <w:t>xDF</w:t>
-            </w:r>
-            <w:proofErr w:type="spellEnd"/>
-            <w:r>
-              <w:t>][\x80-\</w:t>
-            </w:r>
-            <w:proofErr w:type="spellStart"/>
-            <w:r>
-              <w:t>xBF</w:t>
-            </w:r>
-            <w:proofErr w:type="spellEnd"/>
-            <w:r>
-              <w:t>])</w:t>
-            </w:r>
-          </w:p>
-          <w:p>
-            <w:pPr>
-              <w:spacing w:after="0"/>
-              <w:ind w:left="0"/>
-              <w:jc w:val="left"/>
-            </w:pPr>
-            <w:r>
-              <w:t xml:space="preserve">         | (\xE0[\xA0-\</w:t>
-            </w:r>
-            <w:proofErr w:type="spellStart"/>
-            <w:r>
-              <w:t>xBF</w:t>
-            </w:r>
-            <w:proofErr w:type="spellEnd"/>
-            <w:r>
-              <w:t>][\x80-\</w:t>
-            </w:r>
-            <w:proofErr w:type="spellStart"/>
-            <w:r>
-              <w:t>xBF</w:t>
-            </w:r>
-            <w:proofErr w:type="spellEnd"/>
-            <w:r>
-              <w:t>])</w:t>
-            </w:r>
-          </w:p>
-          <w:p>
-            <w:pPr>
-              <w:spacing w:after="0"/>
-              <w:ind w:left="0"/>
-              <w:jc w:val="left"/>
-            </w:pPr>
-            <w:r>
-              <w:t xml:space="preserve">         | ([\xE1-\</w:t>
-            </w:r>
-            <w:proofErr w:type="spellStart"/>
-            <w:r>
-              <w:t>xEC</w:t>
-            </w:r>
-            <w:proofErr w:type="spellEnd"/>
-            <w:r>
-              <w:t>][\x80-\</w:t>
-            </w:r>
-            <w:proofErr w:type="spellStart"/>
-            <w:r>
-              <w:t>xBF</w:t>
-            </w:r>
-            <w:proofErr w:type="spellEnd"/>
-            <w:r>
-              <w:t>][\x80-\</w:t>
-            </w:r>
-            <w:proofErr w:type="spellStart"/>
-            <w:r>
-              <w:t>xBF</w:t>
-            </w:r>
-            <w:proofErr w:type="spellEnd"/>
-            <w:r>
-              <w:t>])</w:t>
-            </w:r>
-          </w:p>
-          <w:p>
-            <w:pPr>
-              <w:spacing w:after="0"/>
-              <w:ind w:left="0"/>
-              <w:jc w:val="left"/>
-            </w:pPr>
-            <w:r>
-              <w:t xml:space="preserve">         | (\</w:t>
-            </w:r>
-            <w:proofErr w:type="spellStart"/>
-            <w:r>
-              <w:t>xED</w:t>
-            </w:r>
-            <w:proofErr w:type="spellEnd"/>
-            <w:r>
-              <w:t>[\x80-\x9F][\x80-\</w:t>
-            </w:r>
-            <w:proofErr w:type="spellStart"/>
-            <w:r>
-              <w:t>xBF</w:t>
-            </w:r>
-            <w:proofErr w:type="spellEnd"/>
-            <w:r>
-              <w:t>])</w:t>
-            </w:r>
-          </w:p>
-          <w:p>
-            <w:pPr>
-              <w:spacing w:after="0"/>
-              <w:ind w:left="0"/>
-              <w:jc w:val="left"/>
-            </w:pPr>
-            <w:r>
-              <w:t xml:space="preserve">         | ([\</w:t>
-            </w:r>
-            <w:proofErr w:type="spellStart"/>
-            <w:r>
-              <w:t>xEE</w:t>
-            </w:r>
-            <w:proofErr w:type="spellEnd"/>
-            <w:r>
-              <w:t>-\</w:t>
-            </w:r>
-            <w:proofErr w:type="spellStart"/>
-            <w:r>
-              <w:t>xEF</w:t>
-            </w:r>
-            <w:proofErr w:type="spellEnd"/>
-            <w:r>
-              <w:t>][\x80-\</w:t>
-            </w:r>
-            <w:proofErr w:type="spellStart"/>
-            <w:r>
-              <w:t>xBF</w:t>
-            </w:r>
-            <w:proofErr w:type="spellEnd"/>
-            <w:r>
-              <w:t>][\x80-\</w:t>
-            </w:r>
-            <w:proofErr w:type="spellStart"/>
-            <w:r>
-              <w:t>xBF</w:t>
-            </w:r>
-            <w:proofErr w:type="spellEnd"/>
-            <w:r>
-              <w:t>])</w:t>
-            </w:r>
-          </w:p>
-          <w:p>
-            <w:pPr>
-              <w:spacing w:after="0"/>
-              <w:ind w:left="0"/>
-              <w:jc w:val="left"/>
-            </w:pPr>
-            <w:r>
-              <w:t xml:space="preserve">         | (\xF0[\x90-\</w:t>
-            </w:r>
-            <w:proofErr w:type="spellStart"/>
-            <w:r>
-              <w:t>xBF</w:t>
-            </w:r>
-            <w:proofErr w:type="spellEnd"/>
-            <w:r>
-              <w:t>][\x80-\</w:t>
-            </w:r>
-            <w:proofErr w:type="spellStart"/>
-            <w:r>
-              <w:t>xBF</w:t>
-            </w:r>
-            <w:proofErr w:type="spellEnd"/>
-            <w:r>
-              <w:t>][\x80-\</w:t>
-            </w:r>
-            <w:proofErr w:type="spellStart"/>
-            <w:r>
-              <w:t>xBF</w:t>
-            </w:r>
-            <w:proofErr w:type="spellEnd"/>
-            <w:r>
-              <w:t>])</w:t>
-            </w:r>
-          </w:p>
-          <w:p>
-            <w:pPr>
-              <w:spacing w:after="0"/>
-              <w:ind w:left="0"/>
-              <w:jc w:val="left"/>
-            </w:pPr>
-            <w:r>
-              <w:t xml:space="preserve">         | ([\xF1-\xF3][\x80-\</w:t>
-            </w:r>
-            <w:proofErr w:type="spellStart"/>
-            <w:r>
-              <w:t>xBF</w:t>
-            </w:r>
-            <w:proofErr w:type="spellEnd"/>
-            <w:r>
-              <w:t>][\x80-\</w:t>
-            </w:r>
-            <w:proofErr w:type="spellStart"/>
-            <w:r>
-              <w:t>xBF</w:t>
-            </w:r>
-            <w:proofErr w:type="spellEnd"/>
-            <w:r>
-              <w:t>][\x80-\</w:t>
-            </w:r>
-            <w:proofErr w:type="spellStart"/>
-            <w:r>
-              <w:t>xBF</w:t>
-            </w:r>
-            <w:proofErr w:type="spellEnd"/>
-            <w:r>
-              <w:t>])</w:t>
-            </w:r>
-          </w:p>
-          <w:p>
-            <w:pPr>
-              <w:spacing w:after="0"/>
-              <w:ind w:left="0"/>
-              <w:jc w:val="left"/>
-            </w:pPr>
-            <w:r>
-              <w:t xml:space="preserve">         | (\xF4[\x80-\x8F][\x80-\</w:t>
-            </w:r>
-            <w:proofErr w:type="spellStart"/>
-            <w:r>
-              <w:t>xBF</w:t>
-            </w:r>
-            <w:proofErr w:type="spellEnd"/>
-            <w:r>
-              <w:t>][\x80-\</w:t>
-            </w:r>
-            <w:proofErr w:type="spellStart"/>
-            <w:r>
-              <w:t>xBF</w:t>
-            </w:r>
-            <w:proofErr w:type="spellEnd"/>
-            <w:r>
-              <w:t>])</w:t>
+              <w:t>UTF8 = ([\xC2-\xDF][\x80-\xBF])</w:t>
+            </w:r>
+          </w:p>
+          <w:p>
+            <w:pPr>
+              <w:spacing w:after="0"/>
+              <w:ind w:left="0"/>
+              <w:jc w:val="left"/>
+            </w:pPr>
+            <w:r>
+              <w:t xml:space="preserve">         | (\xE0[\xA0-\xBF][\x80-\xBF])</w:t>
+            </w:r>
+          </w:p>
+          <w:p>
+            <w:pPr>
+              <w:spacing w:after="0"/>
+              <w:ind w:left="0"/>
+              <w:jc w:val="left"/>
+            </w:pPr>
+            <w:r>
+              <w:t xml:space="preserve">         | ([\xE1-\xEC][\x80-\xBF][\x80-\xBF])</w:t>
+            </w:r>
+          </w:p>
+          <w:p>
+            <w:pPr>
+              <w:spacing w:after="0"/>
+              <w:ind w:left="0"/>
+              <w:jc w:val="left"/>
+            </w:pPr>
+            <w:r>
+              <w:t xml:space="preserve">         | (\xED[\x80-\x9F][\x80-\xBF])</w:t>
+            </w:r>
+          </w:p>
+          <w:p>
+            <w:pPr>
+              <w:spacing w:after="0"/>
+              <w:ind w:left="0"/>
+              <w:jc w:val="left"/>
+            </w:pPr>
+            <w:r>
+              <w:t xml:space="preserve">         | ([\xEE-\xEF][\x80-\xBF][\x80-\xBF])</w:t>
+            </w:r>
+          </w:p>
+          <w:p>
+            <w:pPr>
+              <w:spacing w:after="0"/>
+              <w:ind w:left="0"/>
+              <w:jc w:val="left"/>
+            </w:pPr>
+            <w:r>
+              <w:t xml:space="preserve">         | (\xF0[\x90-\xBF][\x80-\xBF][\x80-\xBF])</w:t>
+            </w:r>
+          </w:p>
+          <w:p>
+            <w:pPr>
+              <w:spacing w:after="0"/>
+              <w:ind w:left="0"/>
+              <w:jc w:val="left"/>
+            </w:pPr>
+            <w:r>
+              <w:t xml:space="preserve">         | ([\xF1-\xF3][\x80-\xBF][\x80-\xBF][\x80-\xBF])</w:t>
+            </w:r>
+          </w:p>
+          <w:p>
+            <w:pPr>
+              <w:spacing w:after="0"/>
+              <w:ind w:left="0"/>
+              <w:jc w:val="left"/>
+            </w:pPr>
+            <w:r>
+              <w:t xml:space="preserve">         | (\xF4[\x80-\x8F][\x80-\xBF][\x80-\xBF])</w:t>
             </w:r>
           </w:p>
         </w:tc>
@@ -16561,13 +15463,8 @@
         </w:numPr>
       </w:pPr>
       <w:r>
-        <w:t xml:space="preserve"> excluding </w:t>
-      </w:r>
-      <w:proofErr w:type="spellStart"/>
-      <w:r>
-        <w:t>overlongs</w:t>
-      </w:r>
-      <w:proofErr w:type="spellEnd"/>
+        <w:t xml:space="preserve"> excluding overlongs</w:t>
+      </w:r>
     </w:p>
     <w:p>
       <w:pPr>
@@ -16693,83 +15590,27 @@
               <w:jc w:val="left"/>
             </w:pPr>
             <w:r>
-              <w:t>UTF8    = ([\xC0-\xD6][\x80-\</w:t>
-            </w:r>
-            <w:proofErr w:type="spellStart"/>
-            <w:r>
-              <w:t>xBF</w:t>
-            </w:r>
-            <w:proofErr w:type="spellEnd"/>
-            <w:r>
-              <w:t>])</w:t>
-            </w:r>
-          </w:p>
-          <w:p>
-            <w:pPr>
-              <w:spacing w:after="0"/>
-              <w:ind w:left="0"/>
-              <w:jc w:val="left"/>
-            </w:pPr>
-            <w:r>
-              <w:t xml:space="preserve">        | ([\xE0-\</w:t>
-            </w:r>
-            <w:proofErr w:type="spellStart"/>
-            <w:r>
-              <w:t>xEF</w:t>
-            </w:r>
-            <w:proofErr w:type="spellEnd"/>
-            <w:r>
-              <w:t>][\x80-\</w:t>
-            </w:r>
-            <w:proofErr w:type="spellStart"/>
-            <w:r>
-              <w:t>xBF</w:t>
-            </w:r>
-            <w:proofErr w:type="spellEnd"/>
-            <w:r>
-              <w:t>][\x80-\</w:t>
-            </w:r>
-            <w:proofErr w:type="spellStart"/>
-            <w:r>
-              <w:t>xBF</w:t>
-            </w:r>
-            <w:proofErr w:type="spellEnd"/>
-            <w:r>
-              <w:t>])</w:t>
-            </w:r>
-          </w:p>
-          <w:p>
-            <w:pPr>
-              <w:spacing w:after="0"/>
-              <w:ind w:left="0"/>
-              <w:jc w:val="left"/>
-            </w:pPr>
-            <w:r>
-              <w:t xml:space="preserve">        | ([\xF0-\xF7][\x80-\</w:t>
-            </w:r>
-            <w:proofErr w:type="spellStart"/>
-            <w:r>
-              <w:t>xBF</w:t>
-            </w:r>
-            <w:proofErr w:type="spellEnd"/>
-            <w:r>
-              <w:t>][\x80-\</w:t>
-            </w:r>
-            <w:proofErr w:type="spellStart"/>
-            <w:r>
-              <w:t>xBF</w:t>
-            </w:r>
-            <w:proofErr w:type="spellEnd"/>
-            <w:r>
-              <w:t>][\x80-\</w:t>
-            </w:r>
-            <w:proofErr w:type="spellStart"/>
-            <w:r>
-              <w:t>xBF</w:t>
-            </w:r>
-            <w:proofErr w:type="spellEnd"/>
-            <w:r>
-              <w:t>])</w:t>
+              <w:t>UTF8    = ([\xC0-\xD6][\x80-\xBF])</w:t>
+            </w:r>
+          </w:p>
+          <w:p>
+            <w:pPr>
+              <w:spacing w:after="0"/>
+              <w:ind w:left="0"/>
+              <w:jc w:val="left"/>
+            </w:pPr>
+            <w:r>
+              <w:t xml:space="preserve">        | ([\xE0-\xEF][\x80-\xBF][\x80-\xBF])</w:t>
+            </w:r>
+          </w:p>
+          <w:p>
+            <w:pPr>
+              <w:spacing w:after="0"/>
+              <w:ind w:left="0"/>
+              <w:jc w:val="left"/>
+            </w:pPr>
+            <w:r>
+              <w:t xml:space="preserve">        | ([\xF0-\xF7][\x80-\xBF][\x80-\xBF][\x80-\xBF])</w:t>
             </w:r>
           </w:p>
         </w:tc>
@@ -16808,23 +15649,7 @@
               <w:jc w:val="left"/>
             </w:pPr>
             <w:r>
-              <w:t>UTF8 = ([\xC0-\xD6]...)</w:t>
-            </w:r>
-            <w:proofErr w:type="gramStart"/>
-            <w:r>
-              <w:t>|(</w:t>
-            </w:r>
-            <w:proofErr w:type="gramEnd"/>
-            <w:r>
-              <w:t>[\xE0-\</w:t>
-            </w:r>
-            <w:proofErr w:type="spellStart"/>
-            <w:r>
-              <w:t>xEF</w:t>
-            </w:r>
-            <w:proofErr w:type="spellEnd"/>
-            <w:r>
-              <w:t>)...)|([\xF0 \xF7]...)</w:t>
+              <w:t>UTF8 = ([\xC0-\xD6]...)|([\xE0-\xEF)...)|([\xF0 \xF7]...)</w:t>
             </w:r>
           </w:p>
         </w:tc>
@@ -16847,15 +15672,7 @@
         <w:t>for val</w:t>
       </w:r>
       <w:r>
-        <w:t xml:space="preserve">idating UTF-8 character strings, but MAY use either the partially-relaxed for full </w:t>
-      </w:r>
-      <w:proofErr w:type="spellStart"/>
-      <w:r>
-        <w:t>validatation</w:t>
-      </w:r>
-      <w:proofErr w:type="spellEnd"/>
-      <w:r>
-        <w:t xml:space="preserve"> expression.</w:t>
+        <w:t>idating UTF-8 character strings, but MAY use either the partially-relaxed for full validatation expression.</w:t>
       </w:r>
     </w:p>
     <w:p>
@@ -16863,6 +15680,7 @@
         <w:pStyle w:val="appendix"/>
       </w:pPr>
       <w:r>
+        <w:lastRenderedPageBreak/>
         <w:t>DAP4 Error Syntax</w:t>
       </w:r>
     </w:p>
@@ -16896,15 +15714,7 @@
               <w:jc w:val="left"/>
             </w:pPr>
             <w:r>
-              <w:t xml:space="preserve">&lt;grammar </w:t>
-            </w:r>
-            <w:proofErr w:type="spellStart"/>
-            <w:r>
-              <w:t>xmlns</w:t>
-            </w:r>
-            <w:proofErr w:type="spellEnd"/>
-            <w:r>
-              <w:t>="http://relaxng.org/ns/structure/1.0"</w:t>
+              <w:t>&lt;grammar xmlns="http://relaxng.org/ns/structure/1.0"</w:t>
             </w:r>
           </w:p>
         </w:tc>
@@ -16926,13 +15736,8 @@
             <w:r>
               <w:t xml:space="preserve">        </w:t>
             </w:r>
-            <w:proofErr w:type="spellStart"/>
-            <w:r>
-              <w:t>xmlns:doc</w:t>
-            </w:r>
-            <w:proofErr w:type="spellEnd"/>
-            <w:r>
-              <w:t>="http://www.example.com/annotation"</w:t>
+            <w:r>
+              <w:t>xmlns:doc="http://www.example.com/annotation"</w:t>
             </w:r>
           </w:p>
         </w:tc>
@@ -16954,13 +15759,8 @@
             <w:r>
               <w:t xml:space="preserve">       </w:t>
             </w:r>
-            <w:proofErr w:type="spellStart"/>
-            <w:r>
-              <w:t>datatypeLibrary</w:t>
-            </w:r>
-            <w:proofErr w:type="spellEnd"/>
-            <w:r>
-              <w:t>="http://www.w3.org/2001/XMLSchema-datatypes"</w:t>
+            <w:r>
+              <w:t>datatypeLibrary="http://www.w3.org/2001/XMLSchema-datatypes"</w:t>
             </w:r>
           </w:p>
         </w:tc>
@@ -17108,15 +15908,7 @@
               <w:jc w:val="left"/>
             </w:pPr>
             <w:r>
-              <w:t xml:space="preserve">    &lt;attribute name="</w:t>
-            </w:r>
-            <w:proofErr w:type="spellStart"/>
-            <w:r>
-              <w:t>errorcode</w:t>
-            </w:r>
-            <w:proofErr w:type="spellEnd"/>
-            <w:r>
-              <w:t>"&gt;&lt;data type="integer"/&gt;&lt;/attribute&gt;</w:t>
+              <w:t xml:space="preserve">    &lt;attribute name="errorcode"&gt;&lt;data type="integer"/&gt;&lt;/attribute&gt;</w:t>
             </w:r>
           </w:p>
         </w:tc>
@@ -17218,15 +16010,7 @@
               <w:jc w:val="left"/>
             </w:pPr>
             <w:r>
-              <w:t xml:space="preserve">        &lt;element name = "</w:t>
-            </w:r>
-            <w:proofErr w:type="spellStart"/>
-            <w:r>
-              <w:t>OtherInformation</w:t>
-            </w:r>
-            <w:proofErr w:type="spellEnd"/>
-            <w:r>
-              <w:t>"&gt;&lt;text/&gt;&lt;/Message&gt;</w:t>
+              <w:t xml:space="preserve">        &lt;element name = "OtherInformation"&gt;&lt;text/&gt;&lt;/Message&gt;</w:t>
             </w:r>
           </w:p>
         </w:tc>
@@ -17305,6 +16089,7 @@
         <w:pStyle w:val="appendix"/>
       </w:pPr>
       <w:r>
+        <w:lastRenderedPageBreak/>
         <w:t>DAP4 DDX Syntax</w:t>
       </w:r>
     </w:p>
@@ -21766,7 +20551,7 @@
 </file>
 
 <file path=customXml/itemProps1.xml><?xml version="1.0" encoding="utf-8"?>
-<ds:datastoreItem xmlns:ds="http://schemas.openxmlformats.org/officeDocument/2006/customXml" ds:itemID="{E2066804-07D1-4D82-801A-8081689B7272}">
+<ds:datastoreItem xmlns:ds="http://schemas.openxmlformats.org/officeDocument/2006/customXml" ds:itemID="{5DACEFAA-AE8B-48A2-A690-E73603261DE6}">
   <ds:schemaRefs>
     <ds:schemaRef ds:uri="http://schemas.openxmlformats.org/officeDocument/2006/bibliography"/>
   </ds:schemaRefs>

</xml_diff>